<commit_message>
[IA] Working camera IA Controller
</commit_message>
<xml_diff>
--- a/Hardware/camera/PV list for Camera.docx
+++ b/Hardware/camera/PV list for Camera.docx
@@ -7,7 +7,15 @@
         <w:pStyle w:val="Title"/>
       </w:pPr>
       <w:r>
-        <w:t>PV liast for Camera</w:t>
+        <w:t xml:space="preserve">PV </w:t>
+      </w:r>
+      <w:proofErr w:type="spellStart"/>
+      <w:r>
+        <w:t>liast</w:t>
+      </w:r>
+      <w:proofErr w:type="spellEnd"/>
+      <w:r>
+        <w:t xml:space="preserve"> for Camera</w:t>
       </w:r>
     </w:p>
     <w:p>
@@ -78,6 +86,18 @@
       <w:pPr>
         <w:pStyle w:val="NoSpacing"/>
       </w:pPr>
+      <w:r>
+        <w:t xml:space="preserve">Image </w:t>
+      </w:r>
+      <w:r>
+        <w:rPr>
+          <w:b/>
+        </w:rPr>
+        <w:t>SAVING</w:t>
+      </w:r>
+      <w:r>
+        <w:t xml:space="preserve"> PVs</w:t>
+      </w:r>
     </w:p>
     <w:tbl>
       <w:tblPr>
@@ -165,9 +185,11 @@
               <w:pStyle w:val="NoSpacing"/>
               <w:jc w:val="center"/>
             </w:pPr>
+            <w:proofErr w:type="spellStart"/>
             <w:r>
               <w:t>CAM:Start</w:t>
             </w:r>
+            <w:proofErr w:type="spellEnd"/>
           </w:p>
         </w:tc>
         <w:tc>
@@ -215,9 +237,11 @@
               <w:pStyle w:val="NoSpacing"/>
               <w:jc w:val="center"/>
             </w:pPr>
+            <w:proofErr w:type="spellStart"/>
             <w:r>
               <w:t>CAM:Stop</w:t>
             </w:r>
+            <w:proofErr w:type="spellEnd"/>
           </w:p>
         </w:tc>
         <w:tc>
@@ -259,9 +283,11 @@
               <w:pStyle w:val="NoSpacing"/>
               <w:jc w:val="center"/>
             </w:pPr>
+            <w:proofErr w:type="spellStart"/>
             <w:r>
               <w:t>CAM:ArrayData</w:t>
             </w:r>
+            <w:proofErr w:type="spellEnd"/>
           </w:p>
         </w:tc>
         <w:tc>
@@ -303,9 +329,11 @@
               <w:pStyle w:val="NoSpacing"/>
               <w:jc w:val="center"/>
             </w:pPr>
+            <w:proofErr w:type="spellStart"/>
             <w:r>
               <w:t>CAM:Acquire</w:t>
             </w:r>
+            <w:proofErr w:type="spellEnd"/>
           </w:p>
         </w:tc>
         <w:tc>
@@ -350,9 +378,14 @@
               <w:pStyle w:val="NoSpacing"/>
               <w:jc w:val="center"/>
             </w:pPr>
-            <w:r>
-              <w:t>BIN:FilePath</w:t>
-            </w:r>
+            <w:proofErr w:type="spellStart"/>
+            <w:r>
+              <w:t>HDF</w:t>
+            </w:r>
+            <w:r>
+              <w:t>:FilePath</w:t>
+            </w:r>
+            <w:proofErr w:type="spellEnd"/>
           </w:p>
         </w:tc>
         <w:tc>
@@ -394,9 +427,14 @@
               <w:pStyle w:val="NoSpacing"/>
               <w:jc w:val="center"/>
             </w:pPr>
-            <w:r>
-              <w:t>BIN:FileName</w:t>
-            </w:r>
+            <w:proofErr w:type="spellStart"/>
+            <w:r>
+              <w:t>HDF</w:t>
+            </w:r>
+            <w:r>
+              <w:t>:FileName</w:t>
+            </w:r>
+            <w:proofErr w:type="spellEnd"/>
           </w:p>
         </w:tc>
         <w:tc>
@@ -438,9 +476,14 @@
               <w:pStyle w:val="NoSpacing"/>
               <w:jc w:val="center"/>
             </w:pPr>
-            <w:r>
-              <w:t>BIN:Capture</w:t>
-            </w:r>
+            <w:proofErr w:type="spellStart"/>
+            <w:r>
+              <w:t>HDF</w:t>
+            </w:r>
+            <w:r>
+              <w:t>:Capture</w:t>
+            </w:r>
+            <w:proofErr w:type="spellEnd"/>
           </w:p>
         </w:tc>
         <w:tc>
@@ -482,9 +525,14 @@
               <w:pStyle w:val="NoSpacing"/>
               <w:jc w:val="center"/>
             </w:pPr>
-            <w:r>
-              <w:t>BIN:FileNumber</w:t>
-            </w:r>
+            <w:proofErr w:type="spellStart"/>
+            <w:r>
+              <w:t>HDF</w:t>
+            </w:r>
+            <w:r>
+              <w:t>:FileNumber</w:t>
+            </w:r>
+            <w:proofErr w:type="spellEnd"/>
           </w:p>
         </w:tc>
         <w:tc>
@@ -526,9 +574,14 @@
               <w:pStyle w:val="NoSpacing"/>
               <w:jc w:val="center"/>
             </w:pPr>
-            <w:r>
-              <w:t>BIN:WriteFile</w:t>
-            </w:r>
+            <w:proofErr w:type="spellStart"/>
+            <w:r>
+              <w:t>HDF</w:t>
+            </w:r>
+            <w:r>
+              <w:t>:WriteFile</w:t>
+            </w:r>
+            <w:proofErr w:type="spellEnd"/>
           </w:p>
         </w:tc>
         <w:tc>
@@ -570,9 +623,14 @@
               <w:pStyle w:val="NoSpacing"/>
               <w:jc w:val="center"/>
             </w:pPr>
-            <w:r>
-              <w:t>BIN:NumCapture</w:t>
-            </w:r>
+            <w:proofErr w:type="spellStart"/>
+            <w:r>
+              <w:t>HDF</w:t>
+            </w:r>
+            <w:r>
+              <w:t>:NumCapture</w:t>
+            </w:r>
+            <w:proofErr w:type="spellEnd"/>
           </w:p>
         </w:tc>
         <w:tc>
@@ -614,9 +672,14 @@
               <w:pStyle w:val="NoSpacing"/>
               <w:jc w:val="center"/>
             </w:pPr>
-            <w:r>
-              <w:t>BIN:Capture_RBV</w:t>
-            </w:r>
+            <w:proofErr w:type="spellStart"/>
+            <w:r>
+              <w:t>HDF</w:t>
+            </w:r>
+            <w:r>
+              <w:t>:Capture_RBV</w:t>
+            </w:r>
+            <w:proofErr w:type="spellEnd"/>
           </w:p>
         </w:tc>
         <w:tc>
@@ -658,9 +721,14 @@
               <w:pStyle w:val="NoSpacing"/>
               <w:jc w:val="center"/>
             </w:pPr>
-            <w:r>
-              <w:t>BIN:NumCaptured_RBV</w:t>
-            </w:r>
+            <w:proofErr w:type="spellStart"/>
+            <w:r>
+              <w:t>HDF</w:t>
+            </w:r>
+            <w:r>
+              <w:t>:NumCaptured_RBV</w:t>
+            </w:r>
+            <w:proofErr w:type="spellEnd"/>
           </w:p>
         </w:tc>
         <w:tc>
@@ -702,9 +770,14 @@
               <w:pStyle w:val="NoSpacing"/>
               <w:jc w:val="center"/>
             </w:pPr>
-            <w:r>
-              <w:t>BIN:NumCapture_RBV</w:t>
-            </w:r>
+            <w:proofErr w:type="spellStart"/>
+            <w:r>
+              <w:t>HDF</w:t>
+            </w:r>
+            <w:r>
+              <w:t>:NumCapture_RBV</w:t>
+            </w:r>
+            <w:proofErr w:type="spellEnd"/>
           </w:p>
         </w:tc>
         <w:tc>
@@ -746,9 +819,11 @@
               <w:pStyle w:val="NoSpacing"/>
               <w:jc w:val="center"/>
             </w:pPr>
+            <w:proofErr w:type="spellStart"/>
             <w:r>
               <w:t>CAM:Acquire_RBV</w:t>
             </w:r>
+            <w:proofErr w:type="spellEnd"/>
           </w:p>
         </w:tc>
         <w:tc>
@@ -790,9 +865,11 @@
               <w:pStyle w:val="NoSpacing"/>
               <w:jc w:val="center"/>
             </w:pPr>
+            <w:proofErr w:type="spellStart"/>
             <w:r>
               <w:t>CAM:ReadStatus</w:t>
             </w:r>
+            <w:proofErr w:type="spellEnd"/>
           </w:p>
         </w:tc>
         <w:tc>
@@ -834,9 +911,14 @@
               <w:pStyle w:val="NoSpacing"/>
               <w:jc w:val="center"/>
             </w:pPr>
-            <w:r>
-              <w:t>BIN:WriteStatus</w:t>
-            </w:r>
+            <w:proofErr w:type="spellStart"/>
+            <w:r>
+              <w:t>HDF</w:t>
+            </w:r>
+            <w:r>
+              <w:t>:WriteStatus</w:t>
+            </w:r>
+            <w:proofErr w:type="spellEnd"/>
           </w:p>
         </w:tc>
         <w:tc>
@@ -878,9 +960,14 @@
               <w:pStyle w:val="NoSpacing"/>
               <w:jc w:val="center"/>
             </w:pPr>
-            <w:r>
-              <w:t>BIN:WriteFile_RBV</w:t>
-            </w:r>
+            <w:proofErr w:type="spellStart"/>
+            <w:r>
+              <w:t>HDF</w:t>
+            </w:r>
+            <w:r>
+              <w:t>:WriteFile_RBV</w:t>
+            </w:r>
+            <w:proofErr w:type="spellEnd"/>
           </w:p>
         </w:tc>
         <w:tc>
@@ -922,9 +1009,14 @@
               <w:pStyle w:val="NoSpacing"/>
               <w:jc w:val="center"/>
             </w:pPr>
-            <w:r>
-              <w:t>BIN:WriteMessage</w:t>
-            </w:r>
+            <w:proofErr w:type="spellStart"/>
+            <w:r>
+              <w:t>HDF</w:t>
+            </w:r>
+            <w:r>
+              <w:t>:WriteMessage</w:t>
+            </w:r>
+            <w:proofErr w:type="spellEnd"/>
           </w:p>
         </w:tc>
         <w:tc>
@@ -966,9 +1058,11 @@
               <w:pStyle w:val="NoSpacing"/>
               <w:jc w:val="center"/>
             </w:pPr>
+            <w:proofErr w:type="spellStart"/>
             <w:r>
               <w:t>CAM:AcquireTime_RBV</w:t>
             </w:r>
+            <w:proofErr w:type="spellEnd"/>
           </w:p>
         </w:tc>
         <w:tc>
@@ -1010,9 +1104,11 @@
               <w:pStyle w:val="NoSpacing"/>
               <w:jc w:val="center"/>
             </w:pPr>
+            <w:proofErr w:type="spellStart"/>
             <w:r>
               <w:t>CAM:AcquirePeriod_RBV</w:t>
             </w:r>
+            <w:proofErr w:type="spellEnd"/>
           </w:p>
         </w:tc>
         <w:tc>
@@ -1057,9 +1153,11 @@
               </w:tabs>
               <w:jc w:val="center"/>
             </w:pPr>
+            <w:proofErr w:type="spellStart"/>
             <w:r>
               <w:t>CAM:ArrayRate_RBV</w:t>
             </w:r>
+            <w:proofErr w:type="spellEnd"/>
           </w:p>
         </w:tc>
         <w:tc>
@@ -1101,9 +1199,11 @@
               <w:pStyle w:val="NoSpacing"/>
               <w:jc w:val="center"/>
             </w:pPr>
+            <w:proofErr w:type="spellStart"/>
             <w:r>
               <w:t>CAM:Temperature_RBV</w:t>
             </w:r>
+            <w:proofErr w:type="spellEnd"/>
           </w:p>
         </w:tc>
         <w:tc>
@@ -1142,802 +1242,1787 @@
           </w:tcPr>
           <w:p>
             <w:pPr>
-              <w:jc w:val="center"/>
-            </w:pPr>
+              <w:pStyle w:val="NoSpacing"/>
+              <w:jc w:val="center"/>
+            </w:pPr>
+            <w:proofErr w:type="spellStart"/>
+            <w:r>
+              <w:t>MAGICK:FilePath</w:t>
+            </w:r>
+            <w:proofErr w:type="spellEnd"/>
+          </w:p>
+        </w:tc>
+        <w:tc>
+          <w:tcPr>
+            <w:tcW w:w="3081" w:type="dxa"/>
+          </w:tcPr>
+          <w:p>
+            <w:pPr>
+              <w:pStyle w:val="NoSpacing"/>
+              <w:jc w:val="center"/>
+            </w:pPr>
+            <w:r>
+              <w:t>DBR_CHAR</w:t>
+            </w:r>
+          </w:p>
+        </w:tc>
+        <w:tc>
+          <w:tcPr>
+            <w:tcW w:w="3081" w:type="dxa"/>
+          </w:tcPr>
+          <w:p>
+            <w:pPr>
+              <w:pStyle w:val="NoSpacing"/>
+              <w:jc w:val="center"/>
+            </w:pPr>
+            <w:r>
+              <w:t>256</w:t>
+            </w:r>
+          </w:p>
+        </w:tc>
+      </w:tr>
+      <w:tr>
+        <w:tc>
+          <w:tcPr>
+            <w:tcW w:w="3080" w:type="dxa"/>
+          </w:tcPr>
+          <w:p>
+            <w:pPr>
+              <w:pStyle w:val="NoSpacing"/>
+              <w:jc w:val="center"/>
+            </w:pPr>
+            <w:proofErr w:type="spellStart"/>
+            <w:r>
+              <w:t>MAGICK</w:t>
+            </w:r>
+            <w:r>
+              <w:t>:FileName</w:t>
+            </w:r>
+            <w:proofErr w:type="spellEnd"/>
+          </w:p>
+        </w:tc>
+        <w:tc>
+          <w:tcPr>
+            <w:tcW w:w="3081" w:type="dxa"/>
+          </w:tcPr>
+          <w:p>
+            <w:pPr>
+              <w:pStyle w:val="NoSpacing"/>
+              <w:jc w:val="center"/>
+            </w:pPr>
+            <w:r>
+              <w:t>DBR_CHAR</w:t>
+            </w:r>
+          </w:p>
+        </w:tc>
+        <w:tc>
+          <w:tcPr>
+            <w:tcW w:w="3081" w:type="dxa"/>
+          </w:tcPr>
+          <w:p>
+            <w:pPr>
+              <w:pStyle w:val="NoSpacing"/>
+              <w:jc w:val="center"/>
+            </w:pPr>
+            <w:r>
+              <w:t>256</w:t>
+            </w:r>
+          </w:p>
+        </w:tc>
+      </w:tr>
+      <w:tr>
+        <w:tc>
+          <w:tcPr>
+            <w:tcW w:w="3080" w:type="dxa"/>
+          </w:tcPr>
+          <w:p>
+            <w:pPr>
+              <w:pStyle w:val="NoSpacing"/>
+              <w:jc w:val="center"/>
+            </w:pPr>
+            <w:proofErr w:type="spellStart"/>
+            <w:r>
+              <w:t>MAGICK</w:t>
+            </w:r>
+            <w:r>
+              <w:t>:Capture</w:t>
+            </w:r>
+            <w:proofErr w:type="spellEnd"/>
+          </w:p>
+        </w:tc>
+        <w:tc>
+          <w:tcPr>
+            <w:tcW w:w="3081" w:type="dxa"/>
+          </w:tcPr>
+          <w:p>
+            <w:pPr>
+              <w:pStyle w:val="NoSpacing"/>
+              <w:jc w:val="center"/>
+            </w:pPr>
+            <w:r>
+              <w:t>DBR_ENUM</w:t>
+            </w:r>
+          </w:p>
+        </w:tc>
+        <w:tc>
+          <w:tcPr>
+            <w:tcW w:w="3081" w:type="dxa"/>
+          </w:tcPr>
+          <w:p>
+            <w:pPr>
+              <w:pStyle w:val="NoSpacing"/>
+              <w:jc w:val="center"/>
+            </w:pPr>
+            <w:r>
+              <w:t>1</w:t>
+            </w:r>
+          </w:p>
+        </w:tc>
+      </w:tr>
+      <w:tr>
+        <w:tc>
+          <w:tcPr>
+            <w:tcW w:w="3080" w:type="dxa"/>
+          </w:tcPr>
+          <w:p>
+            <w:pPr>
+              <w:pStyle w:val="NoSpacing"/>
+              <w:jc w:val="center"/>
+            </w:pPr>
+            <w:proofErr w:type="spellStart"/>
+            <w:r>
+              <w:t>MAGICK</w:t>
+            </w:r>
+            <w:r>
+              <w:t>:FileNumber</w:t>
+            </w:r>
+            <w:proofErr w:type="spellEnd"/>
+          </w:p>
+        </w:tc>
+        <w:tc>
+          <w:tcPr>
+            <w:tcW w:w="3081" w:type="dxa"/>
+          </w:tcPr>
+          <w:p>
+            <w:pPr>
+              <w:pStyle w:val="NoSpacing"/>
+              <w:jc w:val="center"/>
+            </w:pPr>
+            <w:r>
+              <w:t>DBR_LONG</w:t>
+            </w:r>
+          </w:p>
+        </w:tc>
+        <w:tc>
+          <w:tcPr>
+            <w:tcW w:w="3081" w:type="dxa"/>
+          </w:tcPr>
+          <w:p>
+            <w:pPr>
+              <w:pStyle w:val="NoSpacing"/>
+              <w:jc w:val="center"/>
+            </w:pPr>
+            <w:r>
+              <w:t>1</w:t>
+            </w:r>
+          </w:p>
+        </w:tc>
+      </w:tr>
+      <w:tr>
+        <w:tc>
+          <w:tcPr>
+            <w:tcW w:w="3080" w:type="dxa"/>
+          </w:tcPr>
+          <w:p>
+            <w:pPr>
+              <w:pStyle w:val="NoSpacing"/>
+              <w:jc w:val="center"/>
+            </w:pPr>
+            <w:proofErr w:type="spellStart"/>
+            <w:r>
+              <w:t>MAGICK</w:t>
+            </w:r>
+            <w:r>
+              <w:t>:WriteFile</w:t>
+            </w:r>
+            <w:proofErr w:type="spellEnd"/>
+          </w:p>
+        </w:tc>
+        <w:tc>
+          <w:tcPr>
+            <w:tcW w:w="3081" w:type="dxa"/>
+          </w:tcPr>
+          <w:p>
+            <w:pPr>
+              <w:pStyle w:val="NoSpacing"/>
+              <w:jc w:val="center"/>
+            </w:pPr>
+            <w:r>
+              <w:t>DBR_ENUM</w:t>
+            </w:r>
+          </w:p>
+        </w:tc>
+        <w:tc>
+          <w:tcPr>
+            <w:tcW w:w="3081" w:type="dxa"/>
+          </w:tcPr>
+          <w:p>
+            <w:pPr>
+              <w:pStyle w:val="NoSpacing"/>
+              <w:jc w:val="center"/>
+            </w:pPr>
+            <w:r>
+              <w:t>1</w:t>
+            </w:r>
+          </w:p>
+        </w:tc>
+      </w:tr>
+      <w:tr>
+        <w:tc>
+          <w:tcPr>
+            <w:tcW w:w="3080" w:type="dxa"/>
+          </w:tcPr>
+          <w:p>
+            <w:pPr>
+              <w:pStyle w:val="NoSpacing"/>
+              <w:jc w:val="center"/>
+            </w:pPr>
+            <w:proofErr w:type="spellStart"/>
+            <w:r>
+              <w:t>MAGICK</w:t>
+            </w:r>
+            <w:r>
+              <w:t>:NumCapture</w:t>
+            </w:r>
+            <w:proofErr w:type="spellEnd"/>
+          </w:p>
+        </w:tc>
+        <w:tc>
+          <w:tcPr>
+            <w:tcW w:w="3081" w:type="dxa"/>
+          </w:tcPr>
+          <w:p>
+            <w:pPr>
+              <w:pStyle w:val="NoSpacing"/>
+              <w:jc w:val="center"/>
+            </w:pPr>
+            <w:r>
+              <w:t>DBR_LONG</w:t>
+            </w:r>
+          </w:p>
+        </w:tc>
+        <w:tc>
+          <w:tcPr>
+            <w:tcW w:w="3081" w:type="dxa"/>
+          </w:tcPr>
+          <w:p>
+            <w:pPr>
+              <w:pStyle w:val="NoSpacing"/>
+              <w:jc w:val="center"/>
+            </w:pPr>
+            <w:r>
+              <w:t>1</w:t>
+            </w:r>
+          </w:p>
+        </w:tc>
+      </w:tr>
+      <w:tr>
+        <w:tc>
+          <w:tcPr>
+            <w:tcW w:w="3080" w:type="dxa"/>
+          </w:tcPr>
+          <w:p>
+            <w:pPr>
+              <w:pStyle w:val="NoSpacing"/>
+              <w:jc w:val="center"/>
+            </w:pPr>
+            <w:proofErr w:type="spellStart"/>
+            <w:r>
+              <w:t>MAGICK</w:t>
+            </w:r>
+            <w:r>
+              <w:t>:Capture_RBV</w:t>
+            </w:r>
+            <w:proofErr w:type="spellEnd"/>
+          </w:p>
+        </w:tc>
+        <w:tc>
+          <w:tcPr>
+            <w:tcW w:w="3081" w:type="dxa"/>
+          </w:tcPr>
+          <w:p>
+            <w:pPr>
+              <w:pStyle w:val="NoSpacing"/>
+              <w:jc w:val="center"/>
+            </w:pPr>
+            <w:r>
+              <w:t>DBR_ENUM</w:t>
+            </w:r>
+          </w:p>
+        </w:tc>
+        <w:tc>
+          <w:tcPr>
+            <w:tcW w:w="3081" w:type="dxa"/>
+          </w:tcPr>
+          <w:p>
+            <w:pPr>
+              <w:pStyle w:val="NoSpacing"/>
+              <w:jc w:val="center"/>
+            </w:pPr>
+            <w:r>
+              <w:t>1</w:t>
+            </w:r>
+          </w:p>
+        </w:tc>
+      </w:tr>
+      <w:tr>
+        <w:tc>
+          <w:tcPr>
+            <w:tcW w:w="3080" w:type="dxa"/>
+          </w:tcPr>
+          <w:p>
+            <w:pPr>
+              <w:pStyle w:val="NoSpacing"/>
+              <w:jc w:val="center"/>
+            </w:pPr>
+            <w:proofErr w:type="spellStart"/>
+            <w:r>
+              <w:t>MAGICK</w:t>
+            </w:r>
+            <w:r>
+              <w:t>:NumCaptured_RBV</w:t>
+            </w:r>
+            <w:proofErr w:type="spellEnd"/>
+          </w:p>
+        </w:tc>
+        <w:tc>
+          <w:tcPr>
+            <w:tcW w:w="3081" w:type="dxa"/>
+          </w:tcPr>
+          <w:p>
+            <w:pPr>
+              <w:pStyle w:val="NoSpacing"/>
+              <w:jc w:val="center"/>
+            </w:pPr>
+            <w:r>
+              <w:t>DBR_LONG</w:t>
+            </w:r>
+          </w:p>
+        </w:tc>
+        <w:tc>
+          <w:tcPr>
+            <w:tcW w:w="3081" w:type="dxa"/>
+          </w:tcPr>
+          <w:p>
+            <w:pPr>
+              <w:pStyle w:val="NoSpacing"/>
+              <w:jc w:val="center"/>
+            </w:pPr>
+            <w:r>
+              <w:t>1</w:t>
+            </w:r>
+          </w:p>
+        </w:tc>
+      </w:tr>
+      <w:tr>
+        <w:tc>
+          <w:tcPr>
+            <w:tcW w:w="3080" w:type="dxa"/>
+          </w:tcPr>
+          <w:p>
+            <w:pPr>
+              <w:pStyle w:val="NoSpacing"/>
+              <w:jc w:val="center"/>
+            </w:pPr>
+            <w:proofErr w:type="spellStart"/>
+            <w:r>
+              <w:t>MAGICK</w:t>
+            </w:r>
+            <w:r>
+              <w:t>:NumCapture_RBV</w:t>
+            </w:r>
+            <w:proofErr w:type="spellEnd"/>
+          </w:p>
+        </w:tc>
+        <w:tc>
+          <w:tcPr>
+            <w:tcW w:w="3081" w:type="dxa"/>
+          </w:tcPr>
+          <w:p>
+            <w:pPr>
+              <w:pStyle w:val="NoSpacing"/>
+              <w:jc w:val="center"/>
+            </w:pPr>
+            <w:r>
+              <w:t>DBR_LONG</w:t>
+            </w:r>
+          </w:p>
+        </w:tc>
+        <w:tc>
+          <w:tcPr>
+            <w:tcW w:w="3081" w:type="dxa"/>
+          </w:tcPr>
+          <w:p>
+            <w:pPr>
+              <w:pStyle w:val="NoSpacing"/>
+              <w:jc w:val="center"/>
+            </w:pPr>
+            <w:r>
+              <w:t>1</w:t>
+            </w:r>
+          </w:p>
+        </w:tc>
+      </w:tr>
+      <w:tr>
+        <w:tc>
+          <w:tcPr>
+            <w:tcW w:w="3080" w:type="dxa"/>
+          </w:tcPr>
+          <w:p>
+            <w:pPr>
+              <w:pStyle w:val="NoSpacing"/>
+              <w:jc w:val="center"/>
+            </w:pPr>
+            <w:proofErr w:type="spellStart"/>
+            <w:r>
+              <w:t>MAGICK</w:t>
+            </w:r>
+            <w:r>
+              <w:t>:WriteStatus</w:t>
+            </w:r>
+            <w:proofErr w:type="spellEnd"/>
+          </w:p>
+        </w:tc>
+        <w:tc>
+          <w:tcPr>
+            <w:tcW w:w="3081" w:type="dxa"/>
+          </w:tcPr>
+          <w:p>
+            <w:pPr>
+              <w:pStyle w:val="NoSpacing"/>
+              <w:jc w:val="center"/>
+            </w:pPr>
+            <w:r>
+              <w:t>DBR_ENUM</w:t>
+            </w:r>
+          </w:p>
+        </w:tc>
+        <w:tc>
+          <w:tcPr>
+            <w:tcW w:w="3081" w:type="dxa"/>
+          </w:tcPr>
+          <w:p>
+            <w:pPr>
+              <w:pStyle w:val="NoSpacing"/>
+              <w:jc w:val="center"/>
+            </w:pPr>
+            <w:r>
+              <w:t>1</w:t>
+            </w:r>
+          </w:p>
+        </w:tc>
+      </w:tr>
+      <w:tr>
+        <w:tc>
+          <w:tcPr>
+            <w:tcW w:w="3080" w:type="dxa"/>
+          </w:tcPr>
+          <w:p>
+            <w:pPr>
+              <w:pStyle w:val="NoSpacing"/>
+              <w:jc w:val="center"/>
+            </w:pPr>
+            <w:proofErr w:type="spellStart"/>
+            <w:r>
+              <w:t>MAGICK</w:t>
+            </w:r>
+            <w:r>
+              <w:t>:WriteFile_RBV</w:t>
+            </w:r>
+            <w:proofErr w:type="spellEnd"/>
+          </w:p>
+        </w:tc>
+        <w:tc>
+          <w:tcPr>
+            <w:tcW w:w="3081" w:type="dxa"/>
+          </w:tcPr>
+          <w:p>
+            <w:pPr>
+              <w:pStyle w:val="NoSpacing"/>
+              <w:jc w:val="center"/>
+            </w:pPr>
+            <w:r>
+              <w:t>DBR_ENUM</w:t>
+            </w:r>
+          </w:p>
+        </w:tc>
+        <w:tc>
+          <w:tcPr>
+            <w:tcW w:w="3081" w:type="dxa"/>
+          </w:tcPr>
+          <w:p>
+            <w:pPr>
+              <w:pStyle w:val="NoSpacing"/>
+              <w:jc w:val="center"/>
+            </w:pPr>
+            <w:r>
+              <w:t>1</w:t>
+            </w:r>
+          </w:p>
+        </w:tc>
+      </w:tr>
+      <w:tr>
+        <w:tc>
+          <w:tcPr>
+            <w:tcW w:w="3080" w:type="dxa"/>
+          </w:tcPr>
+          <w:p>
+            <w:pPr>
+              <w:pStyle w:val="NoSpacing"/>
+              <w:jc w:val="center"/>
+            </w:pPr>
+            <w:proofErr w:type="spellStart"/>
+            <w:r>
+              <w:t>MAGICK</w:t>
+            </w:r>
+            <w:r>
+              <w:t>:WriteMessage</w:t>
+            </w:r>
+            <w:proofErr w:type="spellEnd"/>
+          </w:p>
+        </w:tc>
+        <w:tc>
+          <w:tcPr>
+            <w:tcW w:w="3081" w:type="dxa"/>
+          </w:tcPr>
+          <w:p>
+            <w:pPr>
+              <w:pStyle w:val="NoSpacing"/>
+              <w:jc w:val="center"/>
+            </w:pPr>
+            <w:r>
+              <w:t>DBR_CHAR</w:t>
+            </w:r>
+          </w:p>
+        </w:tc>
+        <w:tc>
+          <w:tcPr>
+            <w:tcW w:w="3081" w:type="dxa"/>
+          </w:tcPr>
+          <w:p>
+            <w:pPr>
+              <w:pStyle w:val="NoSpacing"/>
+              <w:jc w:val="center"/>
+            </w:pPr>
+            <w:r>
+              <w:t>256</w:t>
+            </w:r>
+          </w:p>
+        </w:tc>
+      </w:tr>
+    </w:tbl>
+    <w:p>
+      <w:pPr>
+        <w:pStyle w:val="NoSpacing"/>
+      </w:pPr>
+    </w:p>
+    <w:p>
+      <w:pPr>
+        <w:pStyle w:val="NoSpacing"/>
+      </w:pPr>
+      <w:r>
+        <w:lastRenderedPageBreak/>
+        <w:t xml:space="preserve">Image </w:t>
+      </w:r>
+      <w:r>
+        <w:rPr>
+          <w:b/>
+        </w:rPr>
+        <w:t>ANALYSIS</w:t>
+      </w:r>
+      <w:r>
+        <w:t xml:space="preserve"> PVs</w:t>
+      </w:r>
+    </w:p>
+    <w:tbl>
+      <w:tblPr>
+        <w:tblStyle w:val="TableGrid"/>
+        <w:tblW w:w="0" w:type="auto"/>
+        <w:tblLook w:val="04A0" w:firstRow="1" w:lastRow="0" w:firstColumn="1" w:lastColumn="0" w:noHBand="0" w:noVBand="1"/>
+      </w:tblPr>
+      <w:tblGrid>
+        <w:gridCol w:w="3080"/>
+        <w:gridCol w:w="3081"/>
+        <w:gridCol w:w="3081"/>
+      </w:tblGrid>
+      <w:tr>
+        <w:tc>
+          <w:tcPr>
+            <w:tcW w:w="3080" w:type="dxa"/>
+            <w:tcBorders>
+              <w:top w:val="single" w:sz="12" w:space="0" w:color="auto"/>
+              <w:left w:val="single" w:sz="12" w:space="0" w:color="auto"/>
+              <w:bottom w:val="single" w:sz="12" w:space="0" w:color="auto"/>
+              <w:right w:val="single" w:sz="12" w:space="0" w:color="auto"/>
+            </w:tcBorders>
+          </w:tcPr>
+          <w:p>
+            <w:pPr>
+              <w:pStyle w:val="NoSpacing"/>
+              <w:jc w:val="center"/>
+            </w:pPr>
+            <w:r>
+              <w:t>Suffix</w:t>
+            </w:r>
+          </w:p>
+        </w:tc>
+        <w:tc>
+          <w:tcPr>
+            <w:tcW w:w="3081" w:type="dxa"/>
+            <w:tcBorders>
+              <w:top w:val="single" w:sz="12" w:space="0" w:color="auto"/>
+              <w:left w:val="single" w:sz="12" w:space="0" w:color="auto"/>
+              <w:bottom w:val="single" w:sz="12" w:space="0" w:color="auto"/>
+              <w:right w:val="single" w:sz="12" w:space="0" w:color="auto"/>
+            </w:tcBorders>
+          </w:tcPr>
+          <w:p>
+            <w:pPr>
+              <w:pStyle w:val="NoSpacing"/>
+              <w:jc w:val="center"/>
+            </w:pPr>
+            <w:r>
+              <w:t>CHTYPE</w:t>
+            </w:r>
+          </w:p>
+        </w:tc>
+        <w:tc>
+          <w:tcPr>
+            <w:tcW w:w="3081" w:type="dxa"/>
+            <w:tcBorders>
+              <w:top w:val="single" w:sz="12" w:space="0" w:color="auto"/>
+              <w:left w:val="single" w:sz="12" w:space="0" w:color="auto"/>
+              <w:bottom w:val="single" w:sz="12" w:space="0" w:color="auto"/>
+              <w:right w:val="single" w:sz="12" w:space="0" w:color="auto"/>
+            </w:tcBorders>
+          </w:tcPr>
+          <w:p>
+            <w:pPr>
+              <w:pStyle w:val="NoSpacing"/>
+              <w:jc w:val="center"/>
+            </w:pPr>
+            <w:r>
+              <w:t>Size</w:t>
+            </w:r>
+          </w:p>
+        </w:tc>
+      </w:tr>
+      <w:tr>
+        <w:tc>
+          <w:tcPr>
+            <w:tcW w:w="3080" w:type="dxa"/>
+            <w:tcBorders>
+              <w:top w:val="single" w:sz="12" w:space="0" w:color="auto"/>
+            </w:tcBorders>
+          </w:tcPr>
+          <w:p>
+            <w:pPr>
+              <w:jc w:val="center"/>
+            </w:pPr>
+            <w:r>
+              <w:t>ANA:</w:t>
+            </w:r>
+            <w:r>
+              <w:t>EnableCallbacks</w:t>
+            </w:r>
+          </w:p>
+        </w:tc>
+        <w:tc>
+          <w:tcPr>
+            <w:tcW w:w="3081" w:type="dxa"/>
+            <w:tcBorders>
+              <w:top w:val="single" w:sz="12" w:space="0" w:color="auto"/>
+            </w:tcBorders>
+          </w:tcPr>
+          <w:p>
+            <w:pPr>
+              <w:pStyle w:val="NoSpacing"/>
+              <w:jc w:val="center"/>
+            </w:pPr>
+            <w:r>
+              <w:t>DBR_ENUM</w:t>
+            </w:r>
+          </w:p>
+        </w:tc>
+        <w:tc>
+          <w:tcPr>
+            <w:tcW w:w="3081" w:type="dxa"/>
+            <w:tcBorders>
+              <w:top w:val="single" w:sz="12" w:space="0" w:color="auto"/>
+            </w:tcBorders>
+          </w:tcPr>
+          <w:p>
+            <w:pPr>
+              <w:pStyle w:val="NoSpacing"/>
+              <w:jc w:val="center"/>
+            </w:pPr>
+            <w:r>
+              <w:t>1</w:t>
+            </w:r>
+          </w:p>
+        </w:tc>
+      </w:tr>
+      <w:tr>
+        <w:tc>
+          <w:tcPr>
+            <w:tcW w:w="3080" w:type="dxa"/>
+          </w:tcPr>
+          <w:p>
+            <w:pPr>
+              <w:jc w:val="center"/>
+            </w:pPr>
+            <w:proofErr w:type="spellStart"/>
+            <w:r>
+              <w:t>ANA:</w:t>
+            </w:r>
+            <w:r>
+              <w:t>U</w:t>
+            </w:r>
+            <w:r>
+              <w:t>seBackground</w:t>
+            </w:r>
+            <w:proofErr w:type="spellEnd"/>
+          </w:p>
+        </w:tc>
+        <w:tc>
+          <w:tcPr>
+            <w:tcW w:w="3081" w:type="dxa"/>
+          </w:tcPr>
+          <w:p>
+            <w:pPr>
+              <w:pStyle w:val="NoSpacing"/>
+              <w:jc w:val="center"/>
+            </w:pPr>
+            <w:r>
+              <w:t>DBR_ENUM</w:t>
+            </w:r>
+          </w:p>
+        </w:tc>
+        <w:tc>
+          <w:tcPr>
+            <w:tcW w:w="3081" w:type="dxa"/>
+          </w:tcPr>
+          <w:p>
+            <w:pPr>
+              <w:pStyle w:val="NoSpacing"/>
+              <w:jc w:val="center"/>
+            </w:pPr>
+            <w:r>
+              <w:t>1</w:t>
+            </w:r>
+          </w:p>
+        </w:tc>
+      </w:tr>
+      <w:tr>
+        <w:tc>
+          <w:tcPr>
+            <w:tcW w:w="3080" w:type="dxa"/>
+          </w:tcPr>
+          <w:p>
+            <w:pPr>
+              <w:jc w:val="center"/>
+            </w:pPr>
+            <w:proofErr w:type="spellStart"/>
+            <w:r>
+              <w:t>ANA:</w:t>
+            </w:r>
+            <w:r>
+              <w:t>U</w:t>
+            </w:r>
+            <w:r>
+              <w:t>seNPoint</w:t>
+            </w:r>
+            <w:proofErr w:type="spellEnd"/>
+          </w:p>
+        </w:tc>
+        <w:tc>
+          <w:tcPr>
+            <w:tcW w:w="3081" w:type="dxa"/>
+          </w:tcPr>
+          <w:p>
+            <w:pPr>
+              <w:pStyle w:val="NoSpacing"/>
+              <w:jc w:val="center"/>
+            </w:pPr>
+            <w:r>
+              <w:t>DBR_ENUM</w:t>
+            </w:r>
+          </w:p>
+        </w:tc>
+        <w:tc>
+          <w:tcPr>
+            <w:tcW w:w="3081" w:type="dxa"/>
+          </w:tcPr>
+          <w:p>
+            <w:pPr>
+              <w:pStyle w:val="NoSpacing"/>
+              <w:jc w:val="center"/>
+            </w:pPr>
+            <w:r>
+              <w:t>1</w:t>
+            </w:r>
+          </w:p>
+        </w:tc>
+      </w:tr>
+      <w:tr>
+        <w:tc>
+          <w:tcPr>
+            <w:tcW w:w="3080" w:type="dxa"/>
+          </w:tcPr>
+          <w:p>
+            <w:pPr>
+              <w:jc w:val="center"/>
+            </w:pPr>
+            <w:proofErr w:type="spellStart"/>
+            <w:r>
+              <w:t>ANA:New</w:t>
+            </w:r>
+            <w:r>
+              <w:t>Background</w:t>
+            </w:r>
+            <w:proofErr w:type="spellEnd"/>
+          </w:p>
+        </w:tc>
+        <w:tc>
+          <w:tcPr>
+            <w:tcW w:w="3081" w:type="dxa"/>
+          </w:tcPr>
+          <w:p>
+            <w:pPr>
+              <w:pStyle w:val="NoSpacing"/>
+              <w:jc w:val="center"/>
+            </w:pPr>
+            <w:r>
+              <w:t>DBR_ENUM</w:t>
+            </w:r>
+          </w:p>
+        </w:tc>
+        <w:tc>
+          <w:tcPr>
+            <w:tcW w:w="3081" w:type="dxa"/>
+          </w:tcPr>
+          <w:p>
+            <w:pPr>
+              <w:pStyle w:val="NoSpacing"/>
+              <w:jc w:val="center"/>
+            </w:pPr>
+            <w:r>
+              <w:t>1</w:t>
+            </w:r>
+          </w:p>
+        </w:tc>
+      </w:tr>
+      <w:tr>
+        <w:tc>
+          <w:tcPr>
+            <w:tcW w:w="3080" w:type="dxa"/>
+          </w:tcPr>
+          <w:p>
+            <w:pPr>
+              <w:jc w:val="center"/>
+            </w:pPr>
+            <w:proofErr w:type="spellStart"/>
+            <w:r>
+              <w:t>ANA:</w:t>
+            </w:r>
+            <w:r>
+              <w:t>CentreX</w:t>
+            </w:r>
+            <w:proofErr w:type="spellEnd"/>
+          </w:p>
+        </w:tc>
+        <w:tc>
+          <w:tcPr>
+            <w:tcW w:w="3081" w:type="dxa"/>
+          </w:tcPr>
+          <w:p>
+            <w:pPr>
+              <w:pStyle w:val="NoSpacing"/>
+              <w:jc w:val="center"/>
+            </w:pPr>
+            <w:r>
+              <w:t>DBR_LONG</w:t>
+            </w:r>
+          </w:p>
+        </w:tc>
+        <w:tc>
+          <w:tcPr>
+            <w:tcW w:w="3081" w:type="dxa"/>
+          </w:tcPr>
+          <w:p>
+            <w:pPr>
+              <w:pStyle w:val="NoSpacing"/>
+              <w:jc w:val="center"/>
+            </w:pPr>
+            <w:r>
+              <w:t>1</w:t>
+            </w:r>
+          </w:p>
+        </w:tc>
+      </w:tr>
+      <w:tr>
+        <w:tc>
+          <w:tcPr>
+            <w:tcW w:w="3080" w:type="dxa"/>
+          </w:tcPr>
+          <w:p>
+            <w:pPr>
+              <w:jc w:val="center"/>
+            </w:pPr>
+            <w:proofErr w:type="spellStart"/>
+            <w:r>
+              <w:t>ANA:</w:t>
+            </w:r>
+            <w:r>
+              <w:t>CentreY</w:t>
+            </w:r>
+            <w:proofErr w:type="spellEnd"/>
+          </w:p>
+        </w:tc>
+        <w:tc>
+          <w:tcPr>
+            <w:tcW w:w="3081" w:type="dxa"/>
+          </w:tcPr>
+          <w:p>
+            <w:pPr>
+              <w:pStyle w:val="NoSpacing"/>
+              <w:jc w:val="center"/>
+            </w:pPr>
+            <w:r>
+              <w:t>DBR_LONG</w:t>
+            </w:r>
+          </w:p>
+        </w:tc>
+        <w:tc>
+          <w:tcPr>
+            <w:tcW w:w="3081" w:type="dxa"/>
+          </w:tcPr>
+          <w:p>
+            <w:pPr>
+              <w:pStyle w:val="NoSpacing"/>
+              <w:jc w:val="center"/>
+            </w:pPr>
+            <w:r>
+              <w:t>1</w:t>
+            </w:r>
+          </w:p>
+        </w:tc>
+      </w:tr>
+      <w:tr>
+        <w:tc>
+          <w:tcPr>
+            <w:tcW w:w="3080" w:type="dxa"/>
+          </w:tcPr>
+          <w:p>
+            <w:pPr>
+              <w:jc w:val="center"/>
+            </w:pPr>
+            <w:proofErr w:type="spellStart"/>
+            <w:r>
+              <w:t>ANA:</w:t>
+            </w:r>
+            <w:r>
+              <w:t>MaskXRad</w:t>
+            </w:r>
+            <w:proofErr w:type="spellEnd"/>
+          </w:p>
+        </w:tc>
+        <w:tc>
+          <w:tcPr>
+            <w:tcW w:w="3081" w:type="dxa"/>
+          </w:tcPr>
+          <w:p>
+            <w:pPr>
+              <w:pStyle w:val="NoSpacing"/>
+              <w:jc w:val="center"/>
+            </w:pPr>
+            <w:r>
+              <w:t>DBR_LONG</w:t>
+            </w:r>
+          </w:p>
+        </w:tc>
+        <w:tc>
+          <w:tcPr>
+            <w:tcW w:w="3081" w:type="dxa"/>
+          </w:tcPr>
+          <w:p>
+            <w:pPr>
+              <w:pStyle w:val="NoSpacing"/>
+              <w:jc w:val="center"/>
+            </w:pPr>
+            <w:r>
+              <w:t>1</w:t>
+            </w:r>
+          </w:p>
+        </w:tc>
+      </w:tr>
+      <w:tr>
+        <w:tc>
+          <w:tcPr>
+            <w:tcW w:w="3080" w:type="dxa"/>
+          </w:tcPr>
+          <w:p>
+            <w:pPr>
+              <w:jc w:val="center"/>
+            </w:pPr>
+            <w:proofErr w:type="spellStart"/>
+            <w:r>
+              <w:t>ANA:</w:t>
+            </w:r>
+            <w:r>
+              <w:t>MaskYRad</w:t>
+            </w:r>
+            <w:proofErr w:type="spellEnd"/>
+          </w:p>
+        </w:tc>
+        <w:tc>
+          <w:tcPr>
+            <w:tcW w:w="3081" w:type="dxa"/>
+          </w:tcPr>
+          <w:p>
+            <w:pPr>
+              <w:pStyle w:val="NoSpacing"/>
+              <w:jc w:val="center"/>
+            </w:pPr>
+            <w:r>
+              <w:t>DBR_LONG</w:t>
+            </w:r>
+          </w:p>
+        </w:tc>
+        <w:tc>
+          <w:tcPr>
+            <w:tcW w:w="3081" w:type="dxa"/>
+          </w:tcPr>
+          <w:p>
+            <w:pPr>
+              <w:pStyle w:val="NoSpacing"/>
+              <w:jc w:val="center"/>
+            </w:pPr>
+            <w:r>
+              <w:t>1</w:t>
+            </w:r>
+          </w:p>
+        </w:tc>
+      </w:tr>
+      <w:tr>
+        <w:tc>
+          <w:tcPr>
+            <w:tcW w:w="3080" w:type="dxa"/>
+          </w:tcPr>
+          <w:p>
+            <w:pPr>
+              <w:jc w:val="center"/>
+            </w:pPr>
+            <w:proofErr w:type="spellStart"/>
+            <w:r>
+              <w:t>ANA:MaskX</w:t>
+            </w:r>
+            <w:proofErr w:type="spellEnd"/>
+          </w:p>
+        </w:tc>
+        <w:tc>
+          <w:tcPr>
+            <w:tcW w:w="3081" w:type="dxa"/>
+          </w:tcPr>
+          <w:p>
+            <w:pPr>
+              <w:pStyle w:val="NoSpacing"/>
+              <w:jc w:val="center"/>
+            </w:pPr>
+            <w:r>
+              <w:t>DBR_LONG</w:t>
+            </w:r>
+          </w:p>
+        </w:tc>
+        <w:tc>
+          <w:tcPr>
+            <w:tcW w:w="3081" w:type="dxa"/>
+          </w:tcPr>
+          <w:p>
+            <w:pPr>
+              <w:pStyle w:val="NoSpacing"/>
+              <w:jc w:val="center"/>
+            </w:pPr>
+            <w:r>
+              <w:t>1</w:t>
+            </w:r>
+          </w:p>
+        </w:tc>
+      </w:tr>
+      <w:tr>
+        <w:tc>
+          <w:tcPr>
+            <w:tcW w:w="3080" w:type="dxa"/>
+          </w:tcPr>
+          <w:p>
+            <w:pPr>
+              <w:jc w:val="center"/>
+            </w:pPr>
+            <w:proofErr w:type="spellStart"/>
+            <w:r>
+              <w:t>ANA:MaskY</w:t>
+            </w:r>
+            <w:proofErr w:type="spellEnd"/>
+          </w:p>
+        </w:tc>
+        <w:tc>
+          <w:tcPr>
+            <w:tcW w:w="3081" w:type="dxa"/>
+          </w:tcPr>
+          <w:p>
+            <w:pPr>
+              <w:pStyle w:val="NoSpacing"/>
+              <w:jc w:val="center"/>
+            </w:pPr>
+            <w:r>
+              <w:t>DBR_LONG</w:t>
+            </w:r>
+          </w:p>
+        </w:tc>
+        <w:tc>
+          <w:tcPr>
+            <w:tcW w:w="3081" w:type="dxa"/>
+          </w:tcPr>
+          <w:p>
+            <w:pPr>
+              <w:pStyle w:val="NoSpacing"/>
+              <w:jc w:val="center"/>
+            </w:pPr>
+            <w:r>
+              <w:t>1</w:t>
+            </w:r>
+          </w:p>
+        </w:tc>
+      </w:tr>
+      <w:tr>
+        <w:tc>
+          <w:tcPr>
+            <w:tcW w:w="3080" w:type="dxa"/>
+          </w:tcPr>
+          <w:p>
+            <w:pPr>
+              <w:jc w:val="center"/>
+            </w:pPr>
+            <w:proofErr w:type="spellStart"/>
+            <w:r>
+              <w:t>ANA:PixMM</w:t>
+            </w:r>
+            <w:proofErr w:type="spellEnd"/>
+          </w:p>
+        </w:tc>
+        <w:tc>
+          <w:tcPr>
+            <w:tcW w:w="3081" w:type="dxa"/>
+          </w:tcPr>
+          <w:p>
+            <w:pPr>
+              <w:pStyle w:val="NoSpacing"/>
+              <w:jc w:val="center"/>
+            </w:pPr>
+            <w:r>
+              <w:t>DBR_LONG</w:t>
+            </w:r>
+          </w:p>
+        </w:tc>
+        <w:tc>
+          <w:tcPr>
+            <w:tcW w:w="3081" w:type="dxa"/>
+          </w:tcPr>
+          <w:p>
+            <w:pPr>
+              <w:pStyle w:val="NoSpacing"/>
+              <w:jc w:val="center"/>
+            </w:pPr>
+            <w:r>
+              <w:t>1</w:t>
+            </w:r>
+          </w:p>
+        </w:tc>
+      </w:tr>
+      <w:tr>
+        <w:tc>
+          <w:tcPr>
+            <w:tcW w:w="3080" w:type="dxa"/>
+          </w:tcPr>
+          <w:p>
+            <w:pPr>
+              <w:jc w:val="center"/>
+            </w:pPr>
+            <w:proofErr w:type="spellStart"/>
+            <w:r>
+              <w:t>ANA:StepSize</w:t>
+            </w:r>
+            <w:proofErr w:type="spellEnd"/>
+          </w:p>
+        </w:tc>
+        <w:tc>
+          <w:tcPr>
+            <w:tcW w:w="3081" w:type="dxa"/>
+          </w:tcPr>
+          <w:p>
+            <w:pPr>
+              <w:pStyle w:val="NoSpacing"/>
+              <w:jc w:val="center"/>
+            </w:pPr>
+            <w:r>
+              <w:t>DBR_LONG</w:t>
+            </w:r>
+          </w:p>
+        </w:tc>
+        <w:tc>
+          <w:tcPr>
+            <w:tcW w:w="3081" w:type="dxa"/>
+          </w:tcPr>
+          <w:p>
+            <w:pPr>
+              <w:pStyle w:val="NoSpacing"/>
+              <w:jc w:val="center"/>
+            </w:pPr>
+            <w:r>
+              <w:t>1</w:t>
+            </w:r>
+          </w:p>
+        </w:tc>
+      </w:tr>
+      <w:tr>
+        <w:tc>
+          <w:tcPr>
+            <w:tcW w:w="3080" w:type="dxa"/>
+          </w:tcPr>
+          <w:p>
+            <w:pPr>
+              <w:jc w:val="center"/>
+            </w:pPr>
+            <w:r>
+              <w:t>ANA:</w:t>
+            </w:r>
+            <w:r>
+              <w:t>X</w:t>
+            </w:r>
+            <w:r>
+              <w:t>_RBV</w:t>
+            </w:r>
+          </w:p>
+        </w:tc>
+        <w:tc>
+          <w:tcPr>
+            <w:tcW w:w="3081" w:type="dxa"/>
+          </w:tcPr>
+          <w:p>
+            <w:pPr>
+              <w:pStyle w:val="NoSpacing"/>
+              <w:jc w:val="center"/>
+            </w:pPr>
+            <w:r>
+              <w:t>DBR_LONG</w:t>
+            </w:r>
+          </w:p>
+        </w:tc>
+        <w:tc>
+          <w:tcPr>
+            <w:tcW w:w="3081" w:type="dxa"/>
+          </w:tcPr>
+          <w:p>
+            <w:pPr>
+              <w:pStyle w:val="NoSpacing"/>
+              <w:jc w:val="center"/>
+            </w:pPr>
+            <w:r>
+              <w:t>1</w:t>
+            </w:r>
+          </w:p>
+        </w:tc>
+      </w:tr>
+      <w:tr>
+        <w:tc>
+          <w:tcPr>
+            <w:tcW w:w="3080" w:type="dxa"/>
+          </w:tcPr>
+          <w:p>
+            <w:pPr>
+              <w:jc w:val="center"/>
+            </w:pPr>
+            <w:r>
+              <w:t>ANA</w:t>
+            </w:r>
             <w:r>
               <w:t>:</w:t>
             </w:r>
             <w:r>
-              <w:t>EnableCallbacks</w:t>
-            </w:r>
-          </w:p>
-        </w:tc>
-        <w:tc>
-          <w:tcPr>
-            <w:tcW w:w="3081" w:type="dxa"/>
-          </w:tcPr>
-          <w:p>
-            <w:pPr>
-              <w:pStyle w:val="NoSpacing"/>
-              <w:jc w:val="center"/>
-            </w:pPr>
-          </w:p>
-        </w:tc>
-        <w:tc>
-          <w:tcPr>
-            <w:tcW w:w="3081" w:type="dxa"/>
-          </w:tcPr>
-          <w:p>
-            <w:pPr>
-              <w:pStyle w:val="NoSpacing"/>
-              <w:jc w:val="center"/>
-            </w:pPr>
-          </w:p>
-        </w:tc>
-      </w:tr>
-      <w:tr>
-        <w:tc>
-          <w:tcPr>
-            <w:tcW w:w="3080" w:type="dxa"/>
-          </w:tcPr>
-          <w:p>
-            <w:pPr>
-              <w:jc w:val="center"/>
-            </w:pPr>
-            <w:r>
-              <w:t>:</w:t>
-            </w:r>
-            <w:r>
-              <w:t>CentreX</w:t>
-            </w:r>
-          </w:p>
-        </w:tc>
-        <w:tc>
-          <w:tcPr>
-            <w:tcW w:w="3081" w:type="dxa"/>
-          </w:tcPr>
-          <w:p>
-            <w:pPr>
-              <w:pStyle w:val="NoSpacing"/>
-              <w:jc w:val="center"/>
-            </w:pPr>
-          </w:p>
-        </w:tc>
-        <w:tc>
-          <w:tcPr>
-            <w:tcW w:w="3081" w:type="dxa"/>
-          </w:tcPr>
-          <w:p>
-            <w:pPr>
-              <w:pStyle w:val="NoSpacing"/>
-              <w:jc w:val="center"/>
-            </w:pPr>
-          </w:p>
-        </w:tc>
-      </w:tr>
-      <w:tr>
-        <w:tc>
-          <w:tcPr>
-            <w:tcW w:w="3080" w:type="dxa"/>
-          </w:tcPr>
-          <w:p>
-            <w:pPr>
-              <w:jc w:val="center"/>
-            </w:pPr>
-            <w:r>
-              <w:t>:</w:t>
-            </w:r>
-            <w:r>
-              <w:t>CentreY</w:t>
-            </w:r>
-          </w:p>
-        </w:tc>
-        <w:tc>
-          <w:tcPr>
-            <w:tcW w:w="3081" w:type="dxa"/>
-          </w:tcPr>
-          <w:p>
-            <w:pPr>
-              <w:pStyle w:val="NoSpacing"/>
-              <w:jc w:val="center"/>
-            </w:pPr>
-          </w:p>
-        </w:tc>
-        <w:tc>
-          <w:tcPr>
-            <w:tcW w:w="3081" w:type="dxa"/>
-          </w:tcPr>
-          <w:p>
-            <w:pPr>
-              <w:pStyle w:val="NoSpacing"/>
-              <w:jc w:val="center"/>
-            </w:pPr>
-          </w:p>
-        </w:tc>
-      </w:tr>
-      <w:tr>
-        <w:tc>
-          <w:tcPr>
-            <w:tcW w:w="3080" w:type="dxa"/>
-          </w:tcPr>
-          <w:p>
-            <w:pPr>
-              <w:jc w:val="center"/>
-            </w:pPr>
-            <w:r>
-              <w:t>:</w:t>
-            </w:r>
-            <w:r>
-              <w:t>MaskXRad</w:t>
-            </w:r>
-          </w:p>
-        </w:tc>
-        <w:tc>
-          <w:tcPr>
-            <w:tcW w:w="3081" w:type="dxa"/>
-          </w:tcPr>
-          <w:p>
-            <w:pPr>
-              <w:pStyle w:val="NoSpacing"/>
-              <w:jc w:val="center"/>
-            </w:pPr>
-          </w:p>
-        </w:tc>
-        <w:tc>
-          <w:tcPr>
-            <w:tcW w:w="3081" w:type="dxa"/>
-          </w:tcPr>
-          <w:p>
-            <w:pPr>
-              <w:pStyle w:val="NoSpacing"/>
-              <w:jc w:val="center"/>
-            </w:pPr>
-          </w:p>
-        </w:tc>
-      </w:tr>
-      <w:tr>
-        <w:tc>
-          <w:tcPr>
-            <w:tcW w:w="3080" w:type="dxa"/>
-          </w:tcPr>
-          <w:p>
-            <w:pPr>
-              <w:jc w:val="center"/>
-            </w:pPr>
-            <w:r>
-              <w:t>:</w:t>
-            </w:r>
-            <w:r>
-              <w:t>MaskYRad</w:t>
-            </w:r>
-          </w:p>
-        </w:tc>
-        <w:tc>
-          <w:tcPr>
-            <w:tcW w:w="3081" w:type="dxa"/>
-          </w:tcPr>
-          <w:p>
-            <w:pPr>
-              <w:pStyle w:val="NoSpacing"/>
-              <w:jc w:val="center"/>
-            </w:pPr>
-          </w:p>
-        </w:tc>
-        <w:tc>
-          <w:tcPr>
-            <w:tcW w:w="3081" w:type="dxa"/>
-          </w:tcPr>
-          <w:p>
-            <w:pPr>
-              <w:pStyle w:val="NoSpacing"/>
-              <w:jc w:val="center"/>
-            </w:pPr>
-          </w:p>
-        </w:tc>
-      </w:tr>
-      <w:tr>
-        <w:tc>
-          <w:tcPr>
-            <w:tcW w:w="3080" w:type="dxa"/>
-          </w:tcPr>
-          <w:p>
-            <w:pPr>
-              <w:jc w:val="center"/>
-            </w:pPr>
-            <w:r>
-              <w:t>:</w:t>
-            </w:r>
-            <w:r>
-              <w:t>NumPix</w:t>
-            </w:r>
-          </w:p>
-        </w:tc>
-        <w:tc>
-          <w:tcPr>
-            <w:tcW w:w="3081" w:type="dxa"/>
-          </w:tcPr>
-          <w:p>
-            <w:pPr>
-              <w:pStyle w:val="NoSpacing"/>
-              <w:jc w:val="center"/>
-            </w:pPr>
-          </w:p>
-        </w:tc>
-        <w:tc>
-          <w:tcPr>
-            <w:tcW w:w="3081" w:type="dxa"/>
-          </w:tcPr>
-          <w:p>
-            <w:pPr>
-              <w:pStyle w:val="NoSpacing"/>
-              <w:jc w:val="center"/>
-            </w:pPr>
-          </w:p>
-        </w:tc>
-      </w:tr>
-      <w:tr>
-        <w:tc>
-          <w:tcPr>
-            <w:tcW w:w="3080" w:type="dxa"/>
-          </w:tcPr>
-          <w:p>
-            <w:pPr>
-              <w:jc w:val="center"/>
-            </w:pPr>
-            <w:r>
-              <w:t>:</w:t>
-            </w:r>
-            <w:r>
-              <w:t>PixH</w:t>
-            </w:r>
-          </w:p>
-        </w:tc>
-        <w:tc>
-          <w:tcPr>
-            <w:tcW w:w="3081" w:type="dxa"/>
-          </w:tcPr>
-          <w:p>
-            <w:pPr>
-              <w:pStyle w:val="NoSpacing"/>
-              <w:jc w:val="center"/>
-            </w:pPr>
-          </w:p>
-        </w:tc>
-        <w:tc>
-          <w:tcPr>
-            <w:tcW w:w="3081" w:type="dxa"/>
-          </w:tcPr>
-          <w:p>
-            <w:pPr>
-              <w:pStyle w:val="NoSpacing"/>
-              <w:jc w:val="center"/>
-            </w:pPr>
-          </w:p>
-        </w:tc>
-      </w:tr>
-      <w:tr>
-        <w:tc>
-          <w:tcPr>
-            <w:tcW w:w="3080" w:type="dxa"/>
-          </w:tcPr>
-          <w:p>
-            <w:pPr>
-              <w:jc w:val="center"/>
-            </w:pPr>
-            <w:r>
-              <w:t>:PixW</w:t>
-            </w:r>
-          </w:p>
-        </w:tc>
-        <w:tc>
-          <w:tcPr>
-            <w:tcW w:w="3081" w:type="dxa"/>
-          </w:tcPr>
-          <w:p>
-            <w:pPr>
-              <w:pStyle w:val="NoSpacing"/>
-              <w:jc w:val="center"/>
-            </w:pPr>
-          </w:p>
-        </w:tc>
-        <w:tc>
-          <w:tcPr>
-            <w:tcW w:w="3081" w:type="dxa"/>
-          </w:tcPr>
-          <w:p>
-            <w:pPr>
-              <w:pStyle w:val="NoSpacing"/>
-              <w:jc w:val="center"/>
-            </w:pPr>
-          </w:p>
-        </w:tc>
-      </w:tr>
-      <w:tr>
-        <w:tc>
-          <w:tcPr>
-            <w:tcW w:w="3080" w:type="dxa"/>
-          </w:tcPr>
-          <w:p>
-            <w:pPr>
-              <w:jc w:val="center"/>
-            </w:pPr>
-            <w:r>
-              <w:t>:PixMM</w:t>
-            </w:r>
-          </w:p>
-        </w:tc>
-        <w:tc>
-          <w:tcPr>
-            <w:tcW w:w="3081" w:type="dxa"/>
-          </w:tcPr>
-          <w:p>
-            <w:pPr>
-              <w:pStyle w:val="NoSpacing"/>
-              <w:jc w:val="center"/>
-            </w:pPr>
-          </w:p>
-        </w:tc>
-        <w:tc>
-          <w:tcPr>
-            <w:tcW w:w="3081" w:type="dxa"/>
-          </w:tcPr>
-          <w:p>
-            <w:pPr>
-              <w:pStyle w:val="NoSpacing"/>
-              <w:jc w:val="center"/>
-            </w:pPr>
-          </w:p>
-        </w:tc>
-      </w:tr>
-      <w:tr>
-        <w:tc>
-          <w:tcPr>
-            <w:tcW w:w="3080" w:type="dxa"/>
-          </w:tcPr>
-          <w:p>
-            <w:pPr>
-              <w:jc w:val="center"/>
-            </w:pPr>
-            <w:r>
-              <w:t>:StepSize</w:t>
-            </w:r>
-          </w:p>
-        </w:tc>
-        <w:tc>
-          <w:tcPr>
-            <w:tcW w:w="3081" w:type="dxa"/>
-          </w:tcPr>
-          <w:p>
-            <w:pPr>
-              <w:pStyle w:val="NoSpacing"/>
-              <w:jc w:val="center"/>
-            </w:pPr>
-          </w:p>
-        </w:tc>
-        <w:tc>
-          <w:tcPr>
-            <w:tcW w:w="3081" w:type="dxa"/>
-          </w:tcPr>
-          <w:p>
-            <w:pPr>
-              <w:pStyle w:val="NoSpacing"/>
-              <w:jc w:val="center"/>
-            </w:pPr>
-          </w:p>
-        </w:tc>
-      </w:tr>
-      <w:tr>
-        <w:tc>
-          <w:tcPr>
-            <w:tcW w:w="3080" w:type="dxa"/>
-          </w:tcPr>
-          <w:p>
-            <w:pPr>
-              <w:jc w:val="center"/>
-            </w:pPr>
-            <w:r>
-              <w:t>:</w:t>
-            </w:r>
-            <w:r>
-              <w:t>X</w:t>
-            </w:r>
-          </w:p>
-        </w:tc>
-        <w:tc>
-          <w:tcPr>
-            <w:tcW w:w="3081" w:type="dxa"/>
-          </w:tcPr>
-          <w:p>
-            <w:pPr>
-              <w:pStyle w:val="NoSpacing"/>
-              <w:jc w:val="center"/>
-            </w:pPr>
-          </w:p>
-        </w:tc>
-        <w:tc>
-          <w:tcPr>
-            <w:tcW w:w="3081" w:type="dxa"/>
-          </w:tcPr>
-          <w:p>
-            <w:pPr>
-              <w:pStyle w:val="NoSpacing"/>
-              <w:jc w:val="center"/>
-            </w:pPr>
-          </w:p>
-        </w:tc>
-      </w:tr>
-      <w:tr>
-        <w:tc>
-          <w:tcPr>
-            <w:tcW w:w="3080" w:type="dxa"/>
-          </w:tcPr>
-          <w:p>
-            <w:pPr>
-              <w:jc w:val="center"/>
-            </w:pPr>
-            <w:r>
-              <w:t>:</w:t>
-            </w:r>
-            <w:r>
               <w:t>Y</w:t>
             </w:r>
-          </w:p>
-        </w:tc>
-        <w:tc>
-          <w:tcPr>
-            <w:tcW w:w="3081" w:type="dxa"/>
-          </w:tcPr>
-          <w:p>
-            <w:pPr>
-              <w:pStyle w:val="NoSpacing"/>
-              <w:jc w:val="center"/>
-            </w:pPr>
-          </w:p>
-        </w:tc>
-        <w:tc>
-          <w:tcPr>
-            <w:tcW w:w="3081" w:type="dxa"/>
-          </w:tcPr>
-          <w:p>
-            <w:pPr>
-              <w:pStyle w:val="NoSpacing"/>
-              <w:jc w:val="center"/>
-            </w:pPr>
-          </w:p>
-        </w:tc>
-      </w:tr>
-      <w:tr>
-        <w:tc>
-          <w:tcPr>
-            <w:tcW w:w="3080" w:type="dxa"/>
-          </w:tcPr>
-          <w:p>
-            <w:pPr>
-              <w:jc w:val="center"/>
-            </w:pPr>
-            <w:r>
-              <w:t>:</w:t>
+            <w:r>
+              <w:t>_RBV</w:t>
+            </w:r>
+          </w:p>
+        </w:tc>
+        <w:tc>
+          <w:tcPr>
+            <w:tcW w:w="3081" w:type="dxa"/>
+          </w:tcPr>
+          <w:p>
+            <w:pPr>
+              <w:pStyle w:val="NoSpacing"/>
+              <w:jc w:val="center"/>
+            </w:pPr>
+            <w:r>
+              <w:t>DBR_LONG</w:t>
+            </w:r>
+          </w:p>
+        </w:tc>
+        <w:tc>
+          <w:tcPr>
+            <w:tcW w:w="3081" w:type="dxa"/>
+          </w:tcPr>
+          <w:p>
+            <w:pPr>
+              <w:pStyle w:val="NoSpacing"/>
+              <w:jc w:val="center"/>
+            </w:pPr>
+            <w:r>
+              <w:t>1</w:t>
+            </w:r>
+          </w:p>
+        </w:tc>
+      </w:tr>
+      <w:tr>
+        <w:tc>
+          <w:tcPr>
+            <w:tcW w:w="3080" w:type="dxa"/>
+          </w:tcPr>
+          <w:p>
+            <w:pPr>
+              <w:jc w:val="center"/>
+            </w:pPr>
+            <w:proofErr w:type="spellStart"/>
+            <w:r>
+              <w:t>ANA:</w:t>
             </w:r>
             <w:r>
               <w:t>SigmaX</w:t>
             </w:r>
-          </w:p>
-        </w:tc>
-        <w:tc>
-          <w:tcPr>
-            <w:tcW w:w="3081" w:type="dxa"/>
-          </w:tcPr>
-          <w:p>
-            <w:pPr>
-              <w:pStyle w:val="NoSpacing"/>
-              <w:jc w:val="center"/>
-            </w:pPr>
-          </w:p>
-        </w:tc>
-        <w:tc>
-          <w:tcPr>
-            <w:tcW w:w="3081" w:type="dxa"/>
-          </w:tcPr>
-          <w:p>
-            <w:pPr>
-              <w:pStyle w:val="NoSpacing"/>
-              <w:jc w:val="center"/>
-            </w:pPr>
-          </w:p>
-        </w:tc>
-      </w:tr>
-      <w:tr>
-        <w:tc>
-          <w:tcPr>
-            <w:tcW w:w="3080" w:type="dxa"/>
-          </w:tcPr>
-          <w:p>
-            <w:pPr>
-              <w:jc w:val="center"/>
-            </w:pPr>
-            <w:r>
-              <w:lastRenderedPageBreak/>
-              <w:t>:</w:t>
+            <w:r>
+              <w:t>_RBV</w:t>
+            </w:r>
+            <w:proofErr w:type="spellEnd"/>
+          </w:p>
+        </w:tc>
+        <w:tc>
+          <w:tcPr>
+            <w:tcW w:w="3081" w:type="dxa"/>
+          </w:tcPr>
+          <w:p>
+            <w:pPr>
+              <w:pStyle w:val="NoSpacing"/>
+              <w:jc w:val="center"/>
+            </w:pPr>
+            <w:r>
+              <w:t>DBR_LONG</w:t>
+            </w:r>
+          </w:p>
+        </w:tc>
+        <w:tc>
+          <w:tcPr>
+            <w:tcW w:w="3081" w:type="dxa"/>
+          </w:tcPr>
+          <w:p>
+            <w:pPr>
+              <w:pStyle w:val="NoSpacing"/>
+              <w:jc w:val="center"/>
+            </w:pPr>
+            <w:r>
+              <w:t>1</w:t>
+            </w:r>
+          </w:p>
+        </w:tc>
+      </w:tr>
+      <w:tr>
+        <w:tc>
+          <w:tcPr>
+            <w:tcW w:w="3080" w:type="dxa"/>
+          </w:tcPr>
+          <w:p>
+            <w:pPr>
+              <w:jc w:val="center"/>
+            </w:pPr>
+            <w:proofErr w:type="spellStart"/>
+            <w:r>
+              <w:t>ANA:</w:t>
             </w:r>
             <w:r>
               <w:t>SigmaY</w:t>
             </w:r>
-          </w:p>
-        </w:tc>
-        <w:tc>
-          <w:tcPr>
-            <w:tcW w:w="3081" w:type="dxa"/>
-          </w:tcPr>
-          <w:p>
-            <w:pPr>
-              <w:pStyle w:val="NoSpacing"/>
-              <w:jc w:val="center"/>
-            </w:pPr>
-          </w:p>
-        </w:tc>
-        <w:tc>
-          <w:tcPr>
-            <w:tcW w:w="3081" w:type="dxa"/>
-          </w:tcPr>
-          <w:p>
-            <w:pPr>
-              <w:pStyle w:val="NoSpacing"/>
-              <w:jc w:val="center"/>
-            </w:pPr>
-          </w:p>
-        </w:tc>
-      </w:tr>
-      <w:tr>
-        <w:tc>
-          <w:tcPr>
-            <w:tcW w:w="3080" w:type="dxa"/>
-          </w:tcPr>
-          <w:p>
-            <w:pPr>
-              <w:jc w:val="center"/>
-            </w:pPr>
-            <w:r>
-              <w:t>:</w:t>
+            <w:r>
+              <w:t>_RBV</w:t>
+            </w:r>
+            <w:proofErr w:type="spellEnd"/>
+          </w:p>
+        </w:tc>
+        <w:tc>
+          <w:tcPr>
+            <w:tcW w:w="3081" w:type="dxa"/>
+          </w:tcPr>
+          <w:p>
+            <w:pPr>
+              <w:pStyle w:val="NoSpacing"/>
+              <w:jc w:val="center"/>
+            </w:pPr>
+            <w:r>
+              <w:t>DBR_LONG</w:t>
+            </w:r>
+          </w:p>
+        </w:tc>
+        <w:tc>
+          <w:tcPr>
+            <w:tcW w:w="3081" w:type="dxa"/>
+          </w:tcPr>
+          <w:p>
+            <w:pPr>
+              <w:pStyle w:val="NoSpacing"/>
+              <w:jc w:val="center"/>
+            </w:pPr>
+            <w:r>
+              <w:t>1</w:t>
+            </w:r>
+          </w:p>
+        </w:tc>
+      </w:tr>
+      <w:tr>
+        <w:tc>
+          <w:tcPr>
+            <w:tcW w:w="3080" w:type="dxa"/>
+          </w:tcPr>
+          <w:p>
+            <w:pPr>
+              <w:jc w:val="center"/>
+            </w:pPr>
+            <w:proofErr w:type="spellStart"/>
+            <w:r>
+              <w:t>ANA:</w:t>
             </w:r>
             <w:r>
               <w:t>CovXY</w:t>
             </w:r>
-          </w:p>
-        </w:tc>
-        <w:tc>
-          <w:tcPr>
-            <w:tcW w:w="3081" w:type="dxa"/>
-          </w:tcPr>
-          <w:p>
-            <w:pPr>
-              <w:pStyle w:val="NoSpacing"/>
-              <w:jc w:val="center"/>
-            </w:pPr>
-          </w:p>
-        </w:tc>
-        <w:tc>
-          <w:tcPr>
-            <w:tcW w:w="3081" w:type="dxa"/>
-          </w:tcPr>
-          <w:p>
-            <w:pPr>
-              <w:pStyle w:val="NoSpacing"/>
-              <w:jc w:val="center"/>
-            </w:pPr>
-          </w:p>
-        </w:tc>
-      </w:tr>
-      <w:tr>
-        <w:tc>
-          <w:tcPr>
-            <w:tcW w:w="3080" w:type="dxa"/>
-          </w:tcPr>
-          <w:p>
-            <w:pPr>
-              <w:jc w:val="center"/>
-            </w:pPr>
-            <w:r>
-              <w:t>:</w:t>
+            <w:r>
+              <w:t>_RBV</w:t>
+            </w:r>
+            <w:proofErr w:type="spellEnd"/>
+          </w:p>
+        </w:tc>
+        <w:tc>
+          <w:tcPr>
+            <w:tcW w:w="3081" w:type="dxa"/>
+          </w:tcPr>
+          <w:p>
+            <w:pPr>
+              <w:pStyle w:val="NoSpacing"/>
+              <w:jc w:val="center"/>
+            </w:pPr>
+            <w:r>
+              <w:t>DBR_LONG</w:t>
+            </w:r>
+          </w:p>
+        </w:tc>
+        <w:tc>
+          <w:tcPr>
+            <w:tcW w:w="3081" w:type="dxa"/>
+          </w:tcPr>
+          <w:p>
+            <w:pPr>
+              <w:pStyle w:val="NoSpacing"/>
+              <w:jc w:val="center"/>
+            </w:pPr>
+            <w:r>
+              <w:t>1</w:t>
+            </w:r>
+          </w:p>
+        </w:tc>
+      </w:tr>
+      <w:tr>
+        <w:tc>
+          <w:tcPr>
+            <w:tcW w:w="3080" w:type="dxa"/>
+          </w:tcPr>
+          <w:p>
+            <w:pPr>
+              <w:jc w:val="center"/>
+            </w:pPr>
+            <w:proofErr w:type="spellStart"/>
+            <w:r>
+              <w:t>ANA:</w:t>
             </w:r>
             <w:r>
               <w:t>XPix</w:t>
             </w:r>
-          </w:p>
-        </w:tc>
-        <w:tc>
-          <w:tcPr>
-            <w:tcW w:w="3081" w:type="dxa"/>
-          </w:tcPr>
-          <w:p>
-            <w:pPr>
-              <w:pStyle w:val="NoSpacing"/>
-              <w:jc w:val="center"/>
-            </w:pPr>
-          </w:p>
-        </w:tc>
-        <w:tc>
-          <w:tcPr>
-            <w:tcW w:w="3081" w:type="dxa"/>
-          </w:tcPr>
-          <w:p>
-            <w:pPr>
-              <w:pStyle w:val="NoSpacing"/>
-              <w:jc w:val="center"/>
-            </w:pPr>
-          </w:p>
-        </w:tc>
-      </w:tr>
-      <w:tr>
-        <w:tc>
-          <w:tcPr>
-            <w:tcW w:w="3080" w:type="dxa"/>
-          </w:tcPr>
-          <w:p>
-            <w:pPr>
-              <w:jc w:val="center"/>
-            </w:pPr>
-            <w:r>
-              <w:t>:</w:t>
+            <w:r>
+              <w:t>_RBV</w:t>
+            </w:r>
+            <w:proofErr w:type="spellEnd"/>
+          </w:p>
+        </w:tc>
+        <w:tc>
+          <w:tcPr>
+            <w:tcW w:w="3081" w:type="dxa"/>
+          </w:tcPr>
+          <w:p>
+            <w:pPr>
+              <w:pStyle w:val="NoSpacing"/>
+              <w:jc w:val="center"/>
+            </w:pPr>
+            <w:r>
+              <w:t>DBR_LONG</w:t>
+            </w:r>
+          </w:p>
+        </w:tc>
+        <w:tc>
+          <w:tcPr>
+            <w:tcW w:w="3081" w:type="dxa"/>
+          </w:tcPr>
+          <w:p>
+            <w:pPr>
+              <w:pStyle w:val="NoSpacing"/>
+              <w:jc w:val="center"/>
+            </w:pPr>
+            <w:r>
+              <w:t>1</w:t>
+            </w:r>
+          </w:p>
+        </w:tc>
+      </w:tr>
+      <w:tr>
+        <w:tc>
+          <w:tcPr>
+            <w:tcW w:w="3080" w:type="dxa"/>
+          </w:tcPr>
+          <w:p>
+            <w:pPr>
+              <w:jc w:val="center"/>
+            </w:pPr>
+            <w:proofErr w:type="spellStart"/>
+            <w:r>
+              <w:t>ANA:</w:t>
             </w:r>
             <w:r>
               <w:t>YPix</w:t>
             </w:r>
-          </w:p>
-        </w:tc>
-        <w:tc>
-          <w:tcPr>
-            <w:tcW w:w="3081" w:type="dxa"/>
-          </w:tcPr>
-          <w:p>
-            <w:pPr>
-              <w:pStyle w:val="NoSpacing"/>
-              <w:jc w:val="center"/>
-            </w:pPr>
-          </w:p>
-        </w:tc>
-        <w:tc>
-          <w:tcPr>
-            <w:tcW w:w="3081" w:type="dxa"/>
-          </w:tcPr>
-          <w:p>
-            <w:pPr>
-              <w:pStyle w:val="NoSpacing"/>
-              <w:jc w:val="center"/>
-            </w:pPr>
-          </w:p>
-        </w:tc>
-      </w:tr>
-      <w:tr>
-        <w:tc>
-          <w:tcPr>
-            <w:tcW w:w="3080" w:type="dxa"/>
-          </w:tcPr>
-          <w:p>
-            <w:pPr>
-              <w:jc w:val="center"/>
-            </w:pPr>
-            <w:r>
-              <w:t>:</w:t>
-            </w:r>
-            <w:r>
-              <w:t>SigmaYPix</w:t>
-            </w:r>
-          </w:p>
-        </w:tc>
-        <w:tc>
-          <w:tcPr>
-            <w:tcW w:w="3081" w:type="dxa"/>
-          </w:tcPr>
-          <w:p>
-            <w:pPr>
-              <w:pStyle w:val="NoSpacing"/>
-              <w:jc w:val="center"/>
-            </w:pPr>
-          </w:p>
-        </w:tc>
-        <w:tc>
-          <w:tcPr>
-            <w:tcW w:w="3081" w:type="dxa"/>
-          </w:tcPr>
-          <w:p>
-            <w:pPr>
-              <w:pStyle w:val="NoSpacing"/>
-              <w:jc w:val="center"/>
-            </w:pPr>
-          </w:p>
-        </w:tc>
-      </w:tr>
-      <w:tr>
-        <w:tc>
-          <w:tcPr>
-            <w:tcW w:w="3080" w:type="dxa"/>
-          </w:tcPr>
-          <w:p>
-            <w:pPr>
-              <w:jc w:val="center"/>
-            </w:pPr>
-            <w:r>
-              <w:t>:</w:t>
+            <w:r>
+              <w:t>_RBV</w:t>
+            </w:r>
+            <w:proofErr w:type="spellEnd"/>
+          </w:p>
+        </w:tc>
+        <w:tc>
+          <w:tcPr>
+            <w:tcW w:w="3081" w:type="dxa"/>
+          </w:tcPr>
+          <w:p>
+            <w:pPr>
+              <w:pStyle w:val="NoSpacing"/>
+              <w:jc w:val="center"/>
+            </w:pPr>
+            <w:r>
+              <w:t>DBR_LONG</w:t>
+            </w:r>
+          </w:p>
+        </w:tc>
+        <w:tc>
+          <w:tcPr>
+            <w:tcW w:w="3081" w:type="dxa"/>
+          </w:tcPr>
+          <w:p>
+            <w:pPr>
+              <w:pStyle w:val="NoSpacing"/>
+              <w:jc w:val="center"/>
+            </w:pPr>
+            <w:r>
+              <w:t>1</w:t>
+            </w:r>
+          </w:p>
+        </w:tc>
+      </w:tr>
+      <w:tr>
+        <w:tc>
+          <w:tcPr>
+            <w:tcW w:w="3080" w:type="dxa"/>
+          </w:tcPr>
+          <w:p>
+            <w:pPr>
+              <w:jc w:val="center"/>
+            </w:pPr>
+            <w:proofErr w:type="spellStart"/>
+            <w:r>
+              <w:t>ANA:SigmaYPi</w:t>
+            </w:r>
+            <w:r>
+              <w:t>x</w:t>
+            </w:r>
+            <w:r>
+              <w:t>_RBV</w:t>
+            </w:r>
+            <w:proofErr w:type="spellEnd"/>
+          </w:p>
+        </w:tc>
+        <w:tc>
+          <w:tcPr>
+            <w:tcW w:w="3081" w:type="dxa"/>
+          </w:tcPr>
+          <w:p>
+            <w:pPr>
+              <w:pStyle w:val="NoSpacing"/>
+              <w:jc w:val="center"/>
+            </w:pPr>
+            <w:r>
+              <w:t>DBR_LONG</w:t>
+            </w:r>
+          </w:p>
+        </w:tc>
+        <w:tc>
+          <w:tcPr>
+            <w:tcW w:w="3081" w:type="dxa"/>
+          </w:tcPr>
+          <w:p>
+            <w:pPr>
+              <w:pStyle w:val="NoSpacing"/>
+              <w:jc w:val="center"/>
+            </w:pPr>
+            <w:r>
+              <w:t>1</w:t>
+            </w:r>
+          </w:p>
+        </w:tc>
+      </w:tr>
+      <w:tr>
+        <w:tc>
+          <w:tcPr>
+            <w:tcW w:w="3080" w:type="dxa"/>
+          </w:tcPr>
+          <w:p>
+            <w:pPr>
+              <w:jc w:val="center"/>
+            </w:pPr>
+            <w:proofErr w:type="spellStart"/>
+            <w:r>
+              <w:t>ANA:</w:t>
             </w:r>
             <w:r>
               <w:t>SigmaXPix</w:t>
             </w:r>
-          </w:p>
-        </w:tc>
-        <w:tc>
-          <w:tcPr>
-            <w:tcW w:w="3081" w:type="dxa"/>
-          </w:tcPr>
-          <w:p>
-            <w:pPr>
-              <w:pStyle w:val="NoSpacing"/>
-              <w:jc w:val="center"/>
-            </w:pPr>
-          </w:p>
-        </w:tc>
-        <w:tc>
-          <w:tcPr>
-            <w:tcW w:w="3081" w:type="dxa"/>
-          </w:tcPr>
-          <w:p>
-            <w:pPr>
-              <w:pStyle w:val="NoSpacing"/>
-              <w:jc w:val="center"/>
-            </w:pPr>
-          </w:p>
-        </w:tc>
-      </w:tr>
-      <w:tr>
-        <w:tc>
-          <w:tcPr>
-            <w:tcW w:w="3080" w:type="dxa"/>
-          </w:tcPr>
-          <w:p>
-            <w:pPr>
-              <w:jc w:val="center"/>
-            </w:pPr>
-            <w:r>
-              <w:t>:</w:t>
+            <w:r>
+              <w:t>_RBV</w:t>
+            </w:r>
+            <w:proofErr w:type="spellEnd"/>
+          </w:p>
+        </w:tc>
+        <w:tc>
+          <w:tcPr>
+            <w:tcW w:w="3081" w:type="dxa"/>
+          </w:tcPr>
+          <w:p>
+            <w:pPr>
+              <w:pStyle w:val="NoSpacing"/>
+              <w:jc w:val="center"/>
+            </w:pPr>
+            <w:r>
+              <w:t>DBR_LONG</w:t>
+            </w:r>
+          </w:p>
+        </w:tc>
+        <w:tc>
+          <w:tcPr>
+            <w:tcW w:w="3081" w:type="dxa"/>
+          </w:tcPr>
+          <w:p>
+            <w:pPr>
+              <w:pStyle w:val="NoSpacing"/>
+              <w:jc w:val="center"/>
+            </w:pPr>
+            <w:r>
+              <w:t>1</w:t>
+            </w:r>
+          </w:p>
+        </w:tc>
+      </w:tr>
+      <w:tr>
+        <w:tc>
+          <w:tcPr>
+            <w:tcW w:w="3080" w:type="dxa"/>
+          </w:tcPr>
+          <w:p>
+            <w:pPr>
+              <w:jc w:val="center"/>
+            </w:pPr>
+            <w:proofErr w:type="spellStart"/>
+            <w:r>
+              <w:t>ANA:</w:t>
             </w:r>
             <w:r>
               <w:t>CovXYPix</w:t>
             </w:r>
-          </w:p>
-        </w:tc>
-        <w:tc>
-          <w:tcPr>
-            <w:tcW w:w="3081" w:type="dxa"/>
-          </w:tcPr>
-          <w:p>
-            <w:pPr>
-              <w:pStyle w:val="NoSpacing"/>
-              <w:jc w:val="center"/>
-            </w:pPr>
-          </w:p>
-        </w:tc>
-        <w:tc>
-          <w:tcPr>
-            <w:tcW w:w="3081" w:type="dxa"/>
-          </w:tcPr>
-          <w:p>
-            <w:pPr>
-              <w:pStyle w:val="NoSpacing"/>
-              <w:jc w:val="center"/>
-            </w:pPr>
-          </w:p>
-        </w:tc>
-      </w:tr>
-      <w:tr>
-        <w:tc>
-          <w:tcPr>
-            <w:tcW w:w="3080" w:type="dxa"/>
-          </w:tcPr>
-          <w:p>
-            <w:pPr>
-              <w:jc w:val="center"/>
-            </w:pPr>
-            <w:r>
-              <w:t>:Intensity</w:t>
+            <w:r>
+              <w:t>_RBV</w:t>
+            </w:r>
+            <w:proofErr w:type="spellEnd"/>
+          </w:p>
+        </w:tc>
+        <w:tc>
+          <w:tcPr>
+            <w:tcW w:w="3081" w:type="dxa"/>
+          </w:tcPr>
+          <w:p>
+            <w:pPr>
+              <w:pStyle w:val="NoSpacing"/>
+              <w:jc w:val="center"/>
+            </w:pPr>
+            <w:r>
+              <w:t>DBR_LONG</w:t>
+            </w:r>
+          </w:p>
+        </w:tc>
+        <w:tc>
+          <w:tcPr>
+            <w:tcW w:w="3081" w:type="dxa"/>
+          </w:tcPr>
+          <w:p>
+            <w:pPr>
+              <w:pStyle w:val="NoSpacing"/>
+              <w:jc w:val="center"/>
+            </w:pPr>
+            <w:r>
+              <w:t>1</w:t>
+            </w:r>
+          </w:p>
+        </w:tc>
+      </w:tr>
+      <w:tr>
+        <w:tc>
+          <w:tcPr>
+            <w:tcW w:w="3080" w:type="dxa"/>
+          </w:tcPr>
+          <w:p>
+            <w:pPr>
+              <w:jc w:val="center"/>
+            </w:pPr>
+            <w:r>
+              <w:t>ANA:</w:t>
+            </w:r>
+            <w:r>
+              <w:t>I</w:t>
+            </w:r>
+            <w:r>
+              <w:t>ntensity</w:t>
+            </w:r>
+            <w:r>
+              <w:t>_RBV</w:t>
             </w:r>
             <w:bookmarkStart w:id="0" w:name="_GoBack"/>
             <w:bookmarkEnd w:id="0"/>
@@ -1952,21 +3037,32 @@
               <w:pStyle w:val="NoSpacing"/>
               <w:jc w:val="center"/>
             </w:pPr>
-          </w:p>
-        </w:tc>
-        <w:tc>
-          <w:tcPr>
-            <w:tcW w:w="3081" w:type="dxa"/>
-          </w:tcPr>
-          <w:p>
-            <w:pPr>
-              <w:pStyle w:val="NoSpacing"/>
-              <w:jc w:val="center"/>
-            </w:pPr>
+            <w:r>
+              <w:t>DBR_LONG</w:t>
+            </w:r>
+          </w:p>
+        </w:tc>
+        <w:tc>
+          <w:tcPr>
+            <w:tcW w:w="3081" w:type="dxa"/>
+          </w:tcPr>
+          <w:p>
+            <w:pPr>
+              <w:pStyle w:val="NoSpacing"/>
+              <w:jc w:val="center"/>
+            </w:pPr>
+            <w:r>
+              <w:t>1</w:t>
+            </w:r>
           </w:p>
         </w:tc>
       </w:tr>
     </w:tbl>
+    <w:p>
+      <w:pPr>
+        <w:pStyle w:val="NoSpacing"/>
+      </w:pPr>
+    </w:p>
     <w:p>
       <w:pPr>
         <w:pStyle w:val="NoSpacing"/>

</xml_diff>

<commit_message>
added changes to PV list
</commit_message>
<xml_diff>
--- a/Hardware/camera/PV list for Camera.docx
+++ b/Hardware/camera/PV list for Camera.docx
@@ -7,15 +7,10 @@
         <w:pStyle w:val="Title"/>
       </w:pPr>
       <w:r>
-        <w:t xml:space="preserve">PV </w:t>
+        <w:t>PV li</w:t>
       </w:r>
-      <w:proofErr w:type="spellStart"/>
       <w:r>
-        <w:t>liast</w:t>
-      </w:r>
-      <w:proofErr w:type="spellEnd"/>
-      <w:r>
-        <w:t xml:space="preserve"> for Camera</w:t>
+        <w:t>st for Camera</w:t>
       </w:r>
     </w:p>
     <w:p>
@@ -1293,10 +1288,7 @@
             </w:pPr>
             <w:proofErr w:type="spellStart"/>
             <w:r>
-              <w:t>MAGICK</w:t>
-            </w:r>
-            <w:r>
-              <w:t>:FileName</w:t>
+              <w:t>MAGICK:FileName</w:t>
             </w:r>
             <w:proofErr w:type="spellEnd"/>
           </w:p>
@@ -1342,10 +1334,7 @@
             </w:pPr>
             <w:proofErr w:type="spellStart"/>
             <w:r>
-              <w:t>MAGICK</w:t>
-            </w:r>
-            <w:r>
-              <w:t>:Capture</w:t>
+              <w:t>MAGICK:Capture</w:t>
             </w:r>
             <w:proofErr w:type="spellEnd"/>
           </w:p>
@@ -1391,10 +1380,7 @@
             </w:pPr>
             <w:proofErr w:type="spellStart"/>
             <w:r>
-              <w:t>MAGICK</w:t>
-            </w:r>
-            <w:r>
-              <w:t>:FileNumber</w:t>
+              <w:t>MAGICK:FileNumber</w:t>
             </w:r>
             <w:proofErr w:type="spellEnd"/>
           </w:p>
@@ -1440,10 +1426,7 @@
             </w:pPr>
             <w:proofErr w:type="spellStart"/>
             <w:r>
-              <w:t>MAGICK</w:t>
-            </w:r>
-            <w:r>
-              <w:t>:WriteFile</w:t>
+              <w:t>MAGICK:WriteFile</w:t>
             </w:r>
             <w:proofErr w:type="spellEnd"/>
           </w:p>
@@ -1489,10 +1472,7 @@
             </w:pPr>
             <w:proofErr w:type="spellStart"/>
             <w:r>
-              <w:t>MAGICK</w:t>
-            </w:r>
-            <w:r>
-              <w:t>:NumCapture</w:t>
+              <w:t>MAGICK:NumCapture</w:t>
             </w:r>
             <w:proofErr w:type="spellEnd"/>
           </w:p>
@@ -1538,10 +1518,7 @@
             </w:pPr>
             <w:proofErr w:type="spellStart"/>
             <w:r>
-              <w:t>MAGICK</w:t>
-            </w:r>
-            <w:r>
-              <w:t>:Capture_RBV</w:t>
+              <w:t>MAGICK:Capture_RBV</w:t>
             </w:r>
             <w:proofErr w:type="spellEnd"/>
           </w:p>
@@ -1587,10 +1564,7 @@
             </w:pPr>
             <w:proofErr w:type="spellStart"/>
             <w:r>
-              <w:t>MAGICK</w:t>
-            </w:r>
-            <w:r>
-              <w:t>:NumCaptured_RBV</w:t>
+              <w:t>MAGICK:NumCaptured_RBV</w:t>
             </w:r>
             <w:proofErr w:type="spellEnd"/>
           </w:p>
@@ -1636,10 +1610,7 @@
             </w:pPr>
             <w:proofErr w:type="spellStart"/>
             <w:r>
-              <w:t>MAGICK</w:t>
-            </w:r>
-            <w:r>
-              <w:t>:NumCapture_RBV</w:t>
+              <w:t>MAGICK:NumCapture_RBV</w:t>
             </w:r>
             <w:proofErr w:type="spellEnd"/>
           </w:p>
@@ -1685,10 +1656,7 @@
             </w:pPr>
             <w:proofErr w:type="spellStart"/>
             <w:r>
-              <w:t>MAGICK</w:t>
-            </w:r>
-            <w:r>
-              <w:t>:WriteStatus</w:t>
+              <w:t>MAGICK:WriteStatus</w:t>
             </w:r>
             <w:proofErr w:type="spellEnd"/>
           </w:p>
@@ -1734,10 +1702,7 @@
             </w:pPr>
             <w:proofErr w:type="spellStart"/>
             <w:r>
-              <w:t>MAGICK</w:t>
-            </w:r>
-            <w:r>
-              <w:t>:WriteFile_RBV</w:t>
+              <w:t>MAGICK:WriteFile_RBV</w:t>
             </w:r>
             <w:proofErr w:type="spellEnd"/>
           </w:p>
@@ -1783,10 +1748,7 @@
             </w:pPr>
             <w:proofErr w:type="spellStart"/>
             <w:r>
-              <w:t>MAGICK</w:t>
-            </w:r>
-            <w:r>
-              <w:t>:WriteMessage</w:t>
+              <w:t>MAGICK:WriteMessage</w:t>
             </w:r>
             <w:proofErr w:type="spellEnd"/>
           </w:p>
@@ -2130,13 +2092,28 @@
           <w:p>
             <w:pPr>
               <w:jc w:val="center"/>
-            </w:pPr>
-            <w:proofErr w:type="spellStart"/>
-            <w:r>
+              <w:rPr>
+                <w:highlight w:val="green"/>
+              </w:rPr>
+            </w:pPr>
+            <w:proofErr w:type="spellStart"/>
+            <w:r>
+              <w:rPr>
+                <w:highlight w:val="green"/>
+              </w:rPr>
               <w:t>ANA:</w:t>
             </w:r>
             <w:r>
-              <w:t>CentreX</w:t>
+              <w:rPr>
+                <w:highlight w:val="green"/>
+              </w:rPr>
+              <w:t>Center</w:t>
+            </w:r>
+            <w:r>
+              <w:rPr>
+                <w:highlight w:val="green"/>
+              </w:rPr>
+              <w:t>X</w:t>
             </w:r>
             <w:proofErr w:type="spellEnd"/>
           </w:p>
@@ -2178,13 +2155,28 @@
           <w:p>
             <w:pPr>
               <w:jc w:val="center"/>
-            </w:pPr>
-            <w:proofErr w:type="spellStart"/>
-            <w:r>
+              <w:rPr>
+                <w:highlight w:val="green"/>
+              </w:rPr>
+            </w:pPr>
+            <w:proofErr w:type="spellStart"/>
+            <w:r>
+              <w:rPr>
+                <w:highlight w:val="green"/>
+              </w:rPr>
               <w:t>ANA:</w:t>
             </w:r>
             <w:r>
-              <w:t>CentreY</w:t>
+              <w:rPr>
+                <w:highlight w:val="green"/>
+              </w:rPr>
+              <w:t>Center</w:t>
+            </w:r>
+            <w:r>
+              <w:rPr>
+                <w:highlight w:val="green"/>
+              </w:rPr>
+              <w:t>Y</w:t>
             </w:r>
             <w:proofErr w:type="spellEnd"/>
           </w:p>
@@ -2430,599 +2422,10 @@
               <w:jc w:val="center"/>
             </w:pPr>
             <w:r>
-              <w:t>DBR_LONG</w:t>
-            </w:r>
-          </w:p>
-        </w:tc>
-        <w:tc>
-          <w:tcPr>
-            <w:tcW w:w="3081" w:type="dxa"/>
-          </w:tcPr>
-          <w:p>
-            <w:pPr>
-              <w:pStyle w:val="NoSpacing"/>
-              <w:jc w:val="center"/>
-            </w:pPr>
-            <w:r>
-              <w:t>1</w:t>
-            </w:r>
-          </w:p>
-        </w:tc>
-      </w:tr>
-      <w:tr>
-        <w:tc>
-          <w:tcPr>
-            <w:tcW w:w="3080" w:type="dxa"/>
-          </w:tcPr>
-          <w:p>
-            <w:pPr>
-              <w:jc w:val="center"/>
-            </w:pPr>
-            <w:proofErr w:type="spellStart"/>
-            <w:r>
-              <w:t>ANA:StepSize</w:t>
-            </w:r>
-            <w:proofErr w:type="spellEnd"/>
-          </w:p>
-        </w:tc>
-        <w:tc>
-          <w:tcPr>
-            <w:tcW w:w="3081" w:type="dxa"/>
-          </w:tcPr>
-          <w:p>
-            <w:pPr>
-              <w:pStyle w:val="NoSpacing"/>
-              <w:jc w:val="center"/>
-            </w:pPr>
-            <w:r>
-              <w:t>DBR_LONG</w:t>
-            </w:r>
-          </w:p>
-        </w:tc>
-        <w:tc>
-          <w:tcPr>
-            <w:tcW w:w="3081" w:type="dxa"/>
-          </w:tcPr>
-          <w:p>
-            <w:pPr>
-              <w:pStyle w:val="NoSpacing"/>
-              <w:jc w:val="center"/>
-            </w:pPr>
-            <w:r>
-              <w:t>1</w:t>
-            </w:r>
-          </w:p>
-        </w:tc>
-      </w:tr>
-      <w:tr>
-        <w:tc>
-          <w:tcPr>
-            <w:tcW w:w="3080" w:type="dxa"/>
-          </w:tcPr>
-          <w:p>
-            <w:pPr>
-              <w:jc w:val="center"/>
-            </w:pPr>
-            <w:r>
-              <w:t>ANA:</w:t>
-            </w:r>
-            <w:r>
-              <w:t>X</w:t>
-            </w:r>
-            <w:r>
-              <w:t>_RBV</w:t>
-            </w:r>
-          </w:p>
-        </w:tc>
-        <w:tc>
-          <w:tcPr>
-            <w:tcW w:w="3081" w:type="dxa"/>
-          </w:tcPr>
-          <w:p>
-            <w:pPr>
-              <w:pStyle w:val="NoSpacing"/>
-              <w:jc w:val="center"/>
-            </w:pPr>
-            <w:r>
-              <w:t>DBR_LONG</w:t>
-            </w:r>
-          </w:p>
-        </w:tc>
-        <w:tc>
-          <w:tcPr>
-            <w:tcW w:w="3081" w:type="dxa"/>
-          </w:tcPr>
-          <w:p>
-            <w:pPr>
-              <w:pStyle w:val="NoSpacing"/>
-              <w:jc w:val="center"/>
-            </w:pPr>
-            <w:r>
-              <w:t>1</w:t>
-            </w:r>
-          </w:p>
-        </w:tc>
-      </w:tr>
-      <w:tr>
-        <w:tc>
-          <w:tcPr>
-            <w:tcW w:w="3080" w:type="dxa"/>
-          </w:tcPr>
-          <w:p>
-            <w:pPr>
-              <w:jc w:val="center"/>
-            </w:pPr>
-            <w:r>
-              <w:t>ANA</w:t>
-            </w:r>
-            <w:r>
-              <w:t>:</w:t>
-            </w:r>
-            <w:r>
-              <w:t>Y</w:t>
-            </w:r>
-            <w:r>
-              <w:t>_RBV</w:t>
-            </w:r>
-          </w:p>
-        </w:tc>
-        <w:tc>
-          <w:tcPr>
-            <w:tcW w:w="3081" w:type="dxa"/>
-          </w:tcPr>
-          <w:p>
-            <w:pPr>
-              <w:pStyle w:val="NoSpacing"/>
-              <w:jc w:val="center"/>
-            </w:pPr>
-            <w:r>
-              <w:t>DBR_LONG</w:t>
-            </w:r>
-          </w:p>
-        </w:tc>
-        <w:tc>
-          <w:tcPr>
-            <w:tcW w:w="3081" w:type="dxa"/>
-          </w:tcPr>
-          <w:p>
-            <w:pPr>
-              <w:pStyle w:val="NoSpacing"/>
-              <w:jc w:val="center"/>
-            </w:pPr>
-            <w:r>
-              <w:t>1</w:t>
-            </w:r>
-          </w:p>
-        </w:tc>
-      </w:tr>
-      <w:tr>
-        <w:tc>
-          <w:tcPr>
-            <w:tcW w:w="3080" w:type="dxa"/>
-          </w:tcPr>
-          <w:p>
-            <w:pPr>
-              <w:jc w:val="center"/>
-            </w:pPr>
-            <w:proofErr w:type="spellStart"/>
-            <w:r>
-              <w:t>ANA:</w:t>
-            </w:r>
-            <w:r>
-              <w:t>SigmaX</w:t>
-            </w:r>
-            <w:r>
-              <w:t>_RBV</w:t>
-            </w:r>
-            <w:proofErr w:type="spellEnd"/>
-          </w:p>
-        </w:tc>
-        <w:tc>
-          <w:tcPr>
-            <w:tcW w:w="3081" w:type="dxa"/>
-          </w:tcPr>
-          <w:p>
-            <w:pPr>
-              <w:pStyle w:val="NoSpacing"/>
-              <w:jc w:val="center"/>
-            </w:pPr>
-            <w:r>
-              <w:t>DBR_LONG</w:t>
-            </w:r>
-          </w:p>
-        </w:tc>
-        <w:tc>
-          <w:tcPr>
-            <w:tcW w:w="3081" w:type="dxa"/>
-          </w:tcPr>
-          <w:p>
-            <w:pPr>
-              <w:pStyle w:val="NoSpacing"/>
-              <w:jc w:val="center"/>
-            </w:pPr>
-            <w:r>
-              <w:t>1</w:t>
-            </w:r>
-          </w:p>
-        </w:tc>
-      </w:tr>
-      <w:tr>
-        <w:tc>
-          <w:tcPr>
-            <w:tcW w:w="3080" w:type="dxa"/>
-          </w:tcPr>
-          <w:p>
-            <w:pPr>
-              <w:jc w:val="center"/>
-            </w:pPr>
-            <w:proofErr w:type="spellStart"/>
-            <w:r>
-              <w:t>ANA:</w:t>
-            </w:r>
-            <w:r>
-              <w:t>SigmaY</w:t>
-            </w:r>
-            <w:r>
-              <w:t>_RBV</w:t>
-            </w:r>
-            <w:proofErr w:type="spellEnd"/>
-          </w:p>
-        </w:tc>
-        <w:tc>
-          <w:tcPr>
-            <w:tcW w:w="3081" w:type="dxa"/>
-          </w:tcPr>
-          <w:p>
-            <w:pPr>
-              <w:pStyle w:val="NoSpacing"/>
-              <w:jc w:val="center"/>
-            </w:pPr>
-            <w:r>
-              <w:t>DBR_LONG</w:t>
-            </w:r>
-          </w:p>
-        </w:tc>
-        <w:tc>
-          <w:tcPr>
-            <w:tcW w:w="3081" w:type="dxa"/>
-          </w:tcPr>
-          <w:p>
-            <w:pPr>
-              <w:pStyle w:val="NoSpacing"/>
-              <w:jc w:val="center"/>
-            </w:pPr>
-            <w:r>
-              <w:t>1</w:t>
-            </w:r>
-          </w:p>
-        </w:tc>
-      </w:tr>
-      <w:tr>
-        <w:tc>
-          <w:tcPr>
-            <w:tcW w:w="3080" w:type="dxa"/>
-          </w:tcPr>
-          <w:p>
-            <w:pPr>
-              <w:jc w:val="center"/>
-            </w:pPr>
-            <w:proofErr w:type="spellStart"/>
-            <w:r>
-              <w:t>ANA:</w:t>
-            </w:r>
-            <w:r>
-              <w:t>CovXY</w:t>
-            </w:r>
-            <w:r>
-              <w:t>_RBV</w:t>
-            </w:r>
-            <w:proofErr w:type="spellEnd"/>
-          </w:p>
-        </w:tc>
-        <w:tc>
-          <w:tcPr>
-            <w:tcW w:w="3081" w:type="dxa"/>
-          </w:tcPr>
-          <w:p>
-            <w:pPr>
-              <w:pStyle w:val="NoSpacing"/>
-              <w:jc w:val="center"/>
-            </w:pPr>
-            <w:r>
-              <w:t>DBR_LONG</w:t>
-            </w:r>
-          </w:p>
-        </w:tc>
-        <w:tc>
-          <w:tcPr>
-            <w:tcW w:w="3081" w:type="dxa"/>
-          </w:tcPr>
-          <w:p>
-            <w:pPr>
-              <w:pStyle w:val="NoSpacing"/>
-              <w:jc w:val="center"/>
-            </w:pPr>
-            <w:r>
-              <w:t>1</w:t>
-            </w:r>
-          </w:p>
-        </w:tc>
-      </w:tr>
-      <w:tr>
-        <w:tc>
-          <w:tcPr>
-            <w:tcW w:w="3080" w:type="dxa"/>
-          </w:tcPr>
-          <w:p>
-            <w:pPr>
-              <w:jc w:val="center"/>
-            </w:pPr>
-            <w:proofErr w:type="spellStart"/>
-            <w:r>
-              <w:t>ANA:</w:t>
-            </w:r>
-            <w:r>
-              <w:t>XPix</w:t>
-            </w:r>
-            <w:r>
-              <w:t>_RBV</w:t>
-            </w:r>
-            <w:proofErr w:type="spellEnd"/>
-          </w:p>
-        </w:tc>
-        <w:tc>
-          <w:tcPr>
-            <w:tcW w:w="3081" w:type="dxa"/>
-          </w:tcPr>
-          <w:p>
-            <w:pPr>
-              <w:pStyle w:val="NoSpacing"/>
-              <w:jc w:val="center"/>
-            </w:pPr>
-            <w:r>
-              <w:t>DBR_LONG</w:t>
-            </w:r>
-          </w:p>
-        </w:tc>
-        <w:tc>
-          <w:tcPr>
-            <w:tcW w:w="3081" w:type="dxa"/>
-          </w:tcPr>
-          <w:p>
-            <w:pPr>
-              <w:pStyle w:val="NoSpacing"/>
-              <w:jc w:val="center"/>
-            </w:pPr>
-            <w:r>
-              <w:t>1</w:t>
-            </w:r>
-          </w:p>
-        </w:tc>
-      </w:tr>
-      <w:tr>
-        <w:tc>
-          <w:tcPr>
-            <w:tcW w:w="3080" w:type="dxa"/>
-          </w:tcPr>
-          <w:p>
-            <w:pPr>
-              <w:jc w:val="center"/>
-            </w:pPr>
-            <w:proofErr w:type="spellStart"/>
-            <w:r>
-              <w:t>ANA:</w:t>
-            </w:r>
-            <w:r>
-              <w:t>YPix</w:t>
-            </w:r>
-            <w:r>
-              <w:t>_RBV</w:t>
-            </w:r>
-            <w:proofErr w:type="spellEnd"/>
-          </w:p>
-        </w:tc>
-        <w:tc>
-          <w:tcPr>
-            <w:tcW w:w="3081" w:type="dxa"/>
-          </w:tcPr>
-          <w:p>
-            <w:pPr>
-              <w:pStyle w:val="NoSpacing"/>
-              <w:jc w:val="center"/>
-            </w:pPr>
-            <w:r>
-              <w:t>DBR_LONG</w:t>
-            </w:r>
-          </w:p>
-        </w:tc>
-        <w:tc>
-          <w:tcPr>
-            <w:tcW w:w="3081" w:type="dxa"/>
-          </w:tcPr>
-          <w:p>
-            <w:pPr>
-              <w:pStyle w:val="NoSpacing"/>
-              <w:jc w:val="center"/>
-            </w:pPr>
-            <w:r>
-              <w:t>1</w:t>
-            </w:r>
-          </w:p>
-        </w:tc>
-      </w:tr>
-      <w:tr>
-        <w:tc>
-          <w:tcPr>
-            <w:tcW w:w="3080" w:type="dxa"/>
-          </w:tcPr>
-          <w:p>
-            <w:pPr>
-              <w:jc w:val="center"/>
-            </w:pPr>
-            <w:proofErr w:type="spellStart"/>
-            <w:r>
-              <w:t>ANA:SigmaYPi</w:t>
-            </w:r>
-            <w:r>
-              <w:t>x</w:t>
-            </w:r>
-            <w:r>
-              <w:t>_RBV</w:t>
-            </w:r>
-            <w:proofErr w:type="spellEnd"/>
-          </w:p>
-        </w:tc>
-        <w:tc>
-          <w:tcPr>
-            <w:tcW w:w="3081" w:type="dxa"/>
-          </w:tcPr>
-          <w:p>
-            <w:pPr>
-              <w:pStyle w:val="NoSpacing"/>
-              <w:jc w:val="center"/>
-            </w:pPr>
-            <w:r>
-              <w:t>DBR_LONG</w:t>
-            </w:r>
-          </w:p>
-        </w:tc>
-        <w:tc>
-          <w:tcPr>
-            <w:tcW w:w="3081" w:type="dxa"/>
-          </w:tcPr>
-          <w:p>
-            <w:pPr>
-              <w:pStyle w:val="NoSpacing"/>
-              <w:jc w:val="center"/>
-            </w:pPr>
-            <w:r>
-              <w:t>1</w:t>
-            </w:r>
-          </w:p>
-        </w:tc>
-      </w:tr>
-      <w:tr>
-        <w:tc>
-          <w:tcPr>
-            <w:tcW w:w="3080" w:type="dxa"/>
-          </w:tcPr>
-          <w:p>
-            <w:pPr>
-              <w:jc w:val="center"/>
-            </w:pPr>
-            <w:proofErr w:type="spellStart"/>
-            <w:r>
-              <w:t>ANA:</w:t>
-            </w:r>
-            <w:r>
-              <w:t>SigmaXPix</w:t>
-            </w:r>
-            <w:r>
-              <w:t>_RBV</w:t>
-            </w:r>
-            <w:proofErr w:type="spellEnd"/>
-          </w:p>
-        </w:tc>
-        <w:tc>
-          <w:tcPr>
-            <w:tcW w:w="3081" w:type="dxa"/>
-          </w:tcPr>
-          <w:p>
-            <w:pPr>
-              <w:pStyle w:val="NoSpacing"/>
-              <w:jc w:val="center"/>
-            </w:pPr>
-            <w:r>
-              <w:t>DBR_LONG</w:t>
-            </w:r>
-          </w:p>
-        </w:tc>
-        <w:tc>
-          <w:tcPr>
-            <w:tcW w:w="3081" w:type="dxa"/>
-          </w:tcPr>
-          <w:p>
-            <w:pPr>
-              <w:pStyle w:val="NoSpacing"/>
-              <w:jc w:val="center"/>
-            </w:pPr>
-            <w:r>
-              <w:t>1</w:t>
-            </w:r>
-          </w:p>
-        </w:tc>
-      </w:tr>
-      <w:tr>
-        <w:tc>
-          <w:tcPr>
-            <w:tcW w:w="3080" w:type="dxa"/>
-          </w:tcPr>
-          <w:p>
-            <w:pPr>
-              <w:jc w:val="center"/>
-            </w:pPr>
-            <w:proofErr w:type="spellStart"/>
-            <w:r>
-              <w:t>ANA:</w:t>
-            </w:r>
-            <w:r>
-              <w:t>CovXYPix</w:t>
-            </w:r>
-            <w:r>
-              <w:t>_RBV</w:t>
-            </w:r>
-            <w:proofErr w:type="spellEnd"/>
-          </w:p>
-        </w:tc>
-        <w:tc>
-          <w:tcPr>
-            <w:tcW w:w="3081" w:type="dxa"/>
-          </w:tcPr>
-          <w:p>
-            <w:pPr>
-              <w:pStyle w:val="NoSpacing"/>
-              <w:jc w:val="center"/>
-            </w:pPr>
-            <w:r>
-              <w:t>DBR_LONG</w:t>
-            </w:r>
-          </w:p>
-        </w:tc>
-        <w:tc>
-          <w:tcPr>
-            <w:tcW w:w="3081" w:type="dxa"/>
-          </w:tcPr>
-          <w:p>
-            <w:pPr>
-              <w:pStyle w:val="NoSpacing"/>
-              <w:jc w:val="center"/>
-            </w:pPr>
-            <w:r>
-              <w:t>1</w:t>
-            </w:r>
-          </w:p>
-        </w:tc>
-      </w:tr>
-      <w:tr>
-        <w:tc>
-          <w:tcPr>
-            <w:tcW w:w="3080" w:type="dxa"/>
-          </w:tcPr>
-          <w:p>
-            <w:pPr>
-              <w:jc w:val="center"/>
-            </w:pPr>
-            <w:r>
-              <w:t>ANA:</w:t>
-            </w:r>
-            <w:r>
-              <w:t>I</w:t>
-            </w:r>
-            <w:r>
-              <w:t>ntensity</w:t>
-            </w:r>
-            <w:r>
-              <w:t>_RBV</w:t>
+              <w:rPr>
+                <w:highlight w:val="green"/>
+              </w:rPr>
+              <w:t>DBR_DOUBLE</w:t>
             </w:r>
             <w:bookmarkStart w:id="0" w:name="_GoBack"/>
             <w:bookmarkEnd w:id="0"/>
@@ -3038,7 +2441,662 @@
               <w:jc w:val="center"/>
             </w:pPr>
             <w:r>
+              <w:t>1</w:t>
+            </w:r>
+          </w:p>
+        </w:tc>
+      </w:tr>
+      <w:tr>
+        <w:tc>
+          <w:tcPr>
+            <w:tcW w:w="3080" w:type="dxa"/>
+          </w:tcPr>
+          <w:p>
+            <w:pPr>
+              <w:jc w:val="center"/>
+            </w:pPr>
+            <w:proofErr w:type="spellStart"/>
+            <w:r>
+              <w:t>ANA:StepSize</w:t>
+            </w:r>
+            <w:proofErr w:type="spellEnd"/>
+          </w:p>
+        </w:tc>
+        <w:tc>
+          <w:tcPr>
+            <w:tcW w:w="3081" w:type="dxa"/>
+          </w:tcPr>
+          <w:p>
+            <w:pPr>
+              <w:pStyle w:val="NoSpacing"/>
+              <w:jc w:val="center"/>
+            </w:pPr>
+            <w:r>
               <w:t>DBR_LONG</w:t>
+            </w:r>
+          </w:p>
+        </w:tc>
+        <w:tc>
+          <w:tcPr>
+            <w:tcW w:w="3081" w:type="dxa"/>
+          </w:tcPr>
+          <w:p>
+            <w:pPr>
+              <w:pStyle w:val="NoSpacing"/>
+              <w:jc w:val="center"/>
+            </w:pPr>
+            <w:r>
+              <w:t>1</w:t>
+            </w:r>
+          </w:p>
+        </w:tc>
+      </w:tr>
+      <w:tr>
+        <w:tc>
+          <w:tcPr>
+            <w:tcW w:w="3080" w:type="dxa"/>
+          </w:tcPr>
+          <w:p>
+            <w:pPr>
+              <w:jc w:val="center"/>
+            </w:pPr>
+            <w:r>
+              <w:t>ANA:</w:t>
+            </w:r>
+            <w:r>
+              <w:t>X</w:t>
+            </w:r>
+            <w:r>
+              <w:t>_RBV</w:t>
+            </w:r>
+          </w:p>
+        </w:tc>
+        <w:tc>
+          <w:tcPr>
+            <w:tcW w:w="3081" w:type="dxa"/>
+          </w:tcPr>
+          <w:p>
+            <w:pPr>
+              <w:pStyle w:val="NoSpacing"/>
+              <w:jc w:val="center"/>
+              <w:rPr>
+                <w:highlight w:val="green"/>
+              </w:rPr>
+            </w:pPr>
+            <w:r>
+              <w:rPr>
+                <w:highlight w:val="green"/>
+              </w:rPr>
+              <w:t>DBR_DOUBLE</w:t>
+            </w:r>
+          </w:p>
+        </w:tc>
+        <w:tc>
+          <w:tcPr>
+            <w:tcW w:w="3081" w:type="dxa"/>
+          </w:tcPr>
+          <w:p>
+            <w:pPr>
+              <w:pStyle w:val="NoSpacing"/>
+              <w:jc w:val="center"/>
+            </w:pPr>
+            <w:r>
+              <w:t>1</w:t>
+            </w:r>
+          </w:p>
+        </w:tc>
+      </w:tr>
+      <w:tr>
+        <w:tc>
+          <w:tcPr>
+            <w:tcW w:w="3080" w:type="dxa"/>
+          </w:tcPr>
+          <w:p>
+            <w:pPr>
+              <w:jc w:val="center"/>
+            </w:pPr>
+            <w:r>
+              <w:t>ANA:</w:t>
+            </w:r>
+            <w:r>
+              <w:t>Y</w:t>
+            </w:r>
+            <w:r>
+              <w:t>_RBV</w:t>
+            </w:r>
+          </w:p>
+        </w:tc>
+        <w:tc>
+          <w:tcPr>
+            <w:tcW w:w="3081" w:type="dxa"/>
+          </w:tcPr>
+          <w:p>
+            <w:pPr>
+              <w:pStyle w:val="NoSpacing"/>
+              <w:jc w:val="center"/>
+              <w:rPr>
+                <w:highlight w:val="green"/>
+              </w:rPr>
+            </w:pPr>
+            <w:r>
+              <w:rPr>
+                <w:highlight w:val="green"/>
+              </w:rPr>
+              <w:t>DBR_DOUBLE</w:t>
+            </w:r>
+          </w:p>
+        </w:tc>
+        <w:tc>
+          <w:tcPr>
+            <w:tcW w:w="3081" w:type="dxa"/>
+          </w:tcPr>
+          <w:p>
+            <w:pPr>
+              <w:pStyle w:val="NoSpacing"/>
+              <w:jc w:val="center"/>
+            </w:pPr>
+            <w:r>
+              <w:t>1</w:t>
+            </w:r>
+          </w:p>
+        </w:tc>
+      </w:tr>
+      <w:tr>
+        <w:tc>
+          <w:tcPr>
+            <w:tcW w:w="3080" w:type="dxa"/>
+          </w:tcPr>
+          <w:p>
+            <w:pPr>
+              <w:jc w:val="center"/>
+            </w:pPr>
+            <w:proofErr w:type="spellStart"/>
+            <w:r>
+              <w:t>ANA:</w:t>
+            </w:r>
+            <w:r>
+              <w:t>SigmaX</w:t>
+            </w:r>
+            <w:r>
+              <w:t>_RBV</w:t>
+            </w:r>
+            <w:proofErr w:type="spellEnd"/>
+          </w:p>
+        </w:tc>
+        <w:tc>
+          <w:tcPr>
+            <w:tcW w:w="3081" w:type="dxa"/>
+          </w:tcPr>
+          <w:p>
+            <w:pPr>
+              <w:pStyle w:val="NoSpacing"/>
+              <w:jc w:val="center"/>
+              <w:rPr>
+                <w:highlight w:val="green"/>
+              </w:rPr>
+            </w:pPr>
+            <w:r>
+              <w:rPr>
+                <w:highlight w:val="green"/>
+              </w:rPr>
+              <w:t>DBR_DOUBLE</w:t>
+            </w:r>
+          </w:p>
+        </w:tc>
+        <w:tc>
+          <w:tcPr>
+            <w:tcW w:w="3081" w:type="dxa"/>
+          </w:tcPr>
+          <w:p>
+            <w:pPr>
+              <w:pStyle w:val="NoSpacing"/>
+              <w:jc w:val="center"/>
+            </w:pPr>
+            <w:r>
+              <w:t>1</w:t>
+            </w:r>
+          </w:p>
+        </w:tc>
+      </w:tr>
+      <w:tr>
+        <w:tc>
+          <w:tcPr>
+            <w:tcW w:w="3080" w:type="dxa"/>
+          </w:tcPr>
+          <w:p>
+            <w:pPr>
+              <w:jc w:val="center"/>
+            </w:pPr>
+            <w:proofErr w:type="spellStart"/>
+            <w:r>
+              <w:t>ANA:</w:t>
+            </w:r>
+            <w:r>
+              <w:t>SigmaY</w:t>
+            </w:r>
+            <w:r>
+              <w:t>_RBV</w:t>
+            </w:r>
+            <w:proofErr w:type="spellEnd"/>
+          </w:p>
+        </w:tc>
+        <w:tc>
+          <w:tcPr>
+            <w:tcW w:w="3081" w:type="dxa"/>
+          </w:tcPr>
+          <w:p>
+            <w:pPr>
+              <w:pStyle w:val="NoSpacing"/>
+              <w:jc w:val="center"/>
+              <w:rPr>
+                <w:highlight w:val="green"/>
+              </w:rPr>
+            </w:pPr>
+            <w:r>
+              <w:rPr>
+                <w:highlight w:val="green"/>
+              </w:rPr>
+              <w:t>DBR_DOUBLE</w:t>
+            </w:r>
+          </w:p>
+        </w:tc>
+        <w:tc>
+          <w:tcPr>
+            <w:tcW w:w="3081" w:type="dxa"/>
+          </w:tcPr>
+          <w:p>
+            <w:pPr>
+              <w:pStyle w:val="NoSpacing"/>
+              <w:jc w:val="center"/>
+            </w:pPr>
+            <w:r>
+              <w:t>1</w:t>
+            </w:r>
+          </w:p>
+        </w:tc>
+      </w:tr>
+      <w:tr>
+        <w:tc>
+          <w:tcPr>
+            <w:tcW w:w="3080" w:type="dxa"/>
+          </w:tcPr>
+          <w:p>
+            <w:pPr>
+              <w:jc w:val="center"/>
+            </w:pPr>
+            <w:proofErr w:type="spellStart"/>
+            <w:r>
+              <w:t>ANA:</w:t>
+            </w:r>
+            <w:r>
+              <w:t>CovXY</w:t>
+            </w:r>
+            <w:r>
+              <w:t>_RBV</w:t>
+            </w:r>
+            <w:proofErr w:type="spellEnd"/>
+          </w:p>
+        </w:tc>
+        <w:tc>
+          <w:tcPr>
+            <w:tcW w:w="3081" w:type="dxa"/>
+          </w:tcPr>
+          <w:p>
+            <w:pPr>
+              <w:pStyle w:val="NoSpacing"/>
+              <w:jc w:val="center"/>
+              <w:rPr>
+                <w:highlight w:val="green"/>
+              </w:rPr>
+            </w:pPr>
+            <w:r>
+              <w:rPr>
+                <w:highlight w:val="green"/>
+              </w:rPr>
+              <w:t>DBR_DOUBLE</w:t>
+            </w:r>
+          </w:p>
+        </w:tc>
+        <w:tc>
+          <w:tcPr>
+            <w:tcW w:w="3081" w:type="dxa"/>
+          </w:tcPr>
+          <w:p>
+            <w:pPr>
+              <w:pStyle w:val="NoSpacing"/>
+              <w:jc w:val="center"/>
+            </w:pPr>
+            <w:r>
+              <w:t>1</w:t>
+            </w:r>
+          </w:p>
+        </w:tc>
+      </w:tr>
+      <w:tr>
+        <w:tc>
+          <w:tcPr>
+            <w:tcW w:w="3080" w:type="dxa"/>
+          </w:tcPr>
+          <w:p>
+            <w:pPr>
+              <w:jc w:val="center"/>
+            </w:pPr>
+            <w:proofErr w:type="spellStart"/>
+            <w:r>
+              <w:t>ANA:</w:t>
+            </w:r>
+            <w:r>
+              <w:t>XPix</w:t>
+            </w:r>
+            <w:r>
+              <w:t>_RBV</w:t>
+            </w:r>
+            <w:proofErr w:type="spellEnd"/>
+          </w:p>
+        </w:tc>
+        <w:tc>
+          <w:tcPr>
+            <w:tcW w:w="3081" w:type="dxa"/>
+          </w:tcPr>
+          <w:p>
+            <w:pPr>
+              <w:pStyle w:val="NoSpacing"/>
+              <w:jc w:val="center"/>
+              <w:rPr>
+                <w:highlight w:val="green"/>
+              </w:rPr>
+            </w:pPr>
+            <w:r>
+              <w:rPr>
+                <w:highlight w:val="green"/>
+              </w:rPr>
+              <w:t>DBR_DOUBLE</w:t>
+            </w:r>
+          </w:p>
+        </w:tc>
+        <w:tc>
+          <w:tcPr>
+            <w:tcW w:w="3081" w:type="dxa"/>
+          </w:tcPr>
+          <w:p>
+            <w:pPr>
+              <w:pStyle w:val="NoSpacing"/>
+              <w:jc w:val="center"/>
+            </w:pPr>
+            <w:r>
+              <w:t>1</w:t>
+            </w:r>
+          </w:p>
+        </w:tc>
+      </w:tr>
+      <w:tr>
+        <w:tc>
+          <w:tcPr>
+            <w:tcW w:w="3080" w:type="dxa"/>
+          </w:tcPr>
+          <w:p>
+            <w:pPr>
+              <w:jc w:val="center"/>
+            </w:pPr>
+            <w:proofErr w:type="spellStart"/>
+            <w:r>
+              <w:t>ANA:</w:t>
+            </w:r>
+            <w:r>
+              <w:t>YPix</w:t>
+            </w:r>
+            <w:r>
+              <w:t>_RBV</w:t>
+            </w:r>
+            <w:proofErr w:type="spellEnd"/>
+          </w:p>
+        </w:tc>
+        <w:tc>
+          <w:tcPr>
+            <w:tcW w:w="3081" w:type="dxa"/>
+          </w:tcPr>
+          <w:p>
+            <w:pPr>
+              <w:pStyle w:val="NoSpacing"/>
+              <w:jc w:val="center"/>
+              <w:rPr>
+                <w:highlight w:val="green"/>
+              </w:rPr>
+            </w:pPr>
+            <w:r>
+              <w:rPr>
+                <w:highlight w:val="green"/>
+              </w:rPr>
+              <w:t>DBR_DOUBLE</w:t>
+            </w:r>
+          </w:p>
+        </w:tc>
+        <w:tc>
+          <w:tcPr>
+            <w:tcW w:w="3081" w:type="dxa"/>
+          </w:tcPr>
+          <w:p>
+            <w:pPr>
+              <w:pStyle w:val="NoSpacing"/>
+              <w:jc w:val="center"/>
+            </w:pPr>
+            <w:r>
+              <w:t>1</w:t>
+            </w:r>
+          </w:p>
+        </w:tc>
+      </w:tr>
+      <w:tr>
+        <w:tc>
+          <w:tcPr>
+            <w:tcW w:w="3080" w:type="dxa"/>
+          </w:tcPr>
+          <w:p>
+            <w:pPr>
+              <w:jc w:val="center"/>
+            </w:pPr>
+            <w:proofErr w:type="spellStart"/>
+            <w:r>
+              <w:t>ANA:SigmaYPi</w:t>
+            </w:r>
+            <w:r>
+              <w:t>x</w:t>
+            </w:r>
+            <w:r>
+              <w:t>_RBV</w:t>
+            </w:r>
+            <w:proofErr w:type="spellEnd"/>
+          </w:p>
+        </w:tc>
+        <w:tc>
+          <w:tcPr>
+            <w:tcW w:w="3081" w:type="dxa"/>
+          </w:tcPr>
+          <w:p>
+            <w:pPr>
+              <w:pStyle w:val="NoSpacing"/>
+              <w:jc w:val="center"/>
+              <w:rPr>
+                <w:highlight w:val="green"/>
+              </w:rPr>
+            </w:pPr>
+            <w:r>
+              <w:rPr>
+                <w:highlight w:val="green"/>
+              </w:rPr>
+              <w:t>DBR_DOUBLE</w:t>
+            </w:r>
+          </w:p>
+        </w:tc>
+        <w:tc>
+          <w:tcPr>
+            <w:tcW w:w="3081" w:type="dxa"/>
+          </w:tcPr>
+          <w:p>
+            <w:pPr>
+              <w:pStyle w:val="NoSpacing"/>
+              <w:jc w:val="center"/>
+            </w:pPr>
+            <w:r>
+              <w:t>1</w:t>
+            </w:r>
+          </w:p>
+        </w:tc>
+      </w:tr>
+      <w:tr>
+        <w:tc>
+          <w:tcPr>
+            <w:tcW w:w="3080" w:type="dxa"/>
+          </w:tcPr>
+          <w:p>
+            <w:pPr>
+              <w:jc w:val="center"/>
+            </w:pPr>
+            <w:proofErr w:type="spellStart"/>
+            <w:r>
+              <w:t>ANA:</w:t>
+            </w:r>
+            <w:r>
+              <w:t>SigmaXPix</w:t>
+            </w:r>
+            <w:r>
+              <w:t>_RBV</w:t>
+            </w:r>
+            <w:proofErr w:type="spellEnd"/>
+          </w:p>
+        </w:tc>
+        <w:tc>
+          <w:tcPr>
+            <w:tcW w:w="3081" w:type="dxa"/>
+          </w:tcPr>
+          <w:p>
+            <w:pPr>
+              <w:pStyle w:val="NoSpacing"/>
+              <w:jc w:val="center"/>
+              <w:rPr>
+                <w:highlight w:val="green"/>
+              </w:rPr>
+            </w:pPr>
+            <w:r>
+              <w:rPr>
+                <w:highlight w:val="green"/>
+              </w:rPr>
+              <w:t>DBR_DOUBLE</w:t>
+            </w:r>
+          </w:p>
+        </w:tc>
+        <w:tc>
+          <w:tcPr>
+            <w:tcW w:w="3081" w:type="dxa"/>
+          </w:tcPr>
+          <w:p>
+            <w:pPr>
+              <w:pStyle w:val="NoSpacing"/>
+              <w:jc w:val="center"/>
+            </w:pPr>
+            <w:r>
+              <w:t>1</w:t>
+            </w:r>
+          </w:p>
+        </w:tc>
+      </w:tr>
+      <w:tr>
+        <w:tc>
+          <w:tcPr>
+            <w:tcW w:w="3080" w:type="dxa"/>
+          </w:tcPr>
+          <w:p>
+            <w:pPr>
+              <w:jc w:val="center"/>
+            </w:pPr>
+            <w:proofErr w:type="spellStart"/>
+            <w:r>
+              <w:t>ANA:</w:t>
+            </w:r>
+            <w:r>
+              <w:t>CovXYPix</w:t>
+            </w:r>
+            <w:r>
+              <w:t>_RBV</w:t>
+            </w:r>
+            <w:proofErr w:type="spellEnd"/>
+          </w:p>
+        </w:tc>
+        <w:tc>
+          <w:tcPr>
+            <w:tcW w:w="3081" w:type="dxa"/>
+          </w:tcPr>
+          <w:p>
+            <w:pPr>
+              <w:pStyle w:val="NoSpacing"/>
+              <w:jc w:val="center"/>
+              <w:rPr>
+                <w:highlight w:val="green"/>
+              </w:rPr>
+            </w:pPr>
+            <w:r>
+              <w:rPr>
+                <w:highlight w:val="green"/>
+              </w:rPr>
+              <w:t>DBR_DOUBLE</w:t>
+            </w:r>
+          </w:p>
+        </w:tc>
+        <w:tc>
+          <w:tcPr>
+            <w:tcW w:w="3081" w:type="dxa"/>
+          </w:tcPr>
+          <w:p>
+            <w:pPr>
+              <w:pStyle w:val="NoSpacing"/>
+              <w:jc w:val="center"/>
+            </w:pPr>
+            <w:r>
+              <w:t>1</w:t>
+            </w:r>
+          </w:p>
+        </w:tc>
+      </w:tr>
+      <w:tr>
+        <w:tc>
+          <w:tcPr>
+            <w:tcW w:w="3080" w:type="dxa"/>
+          </w:tcPr>
+          <w:p>
+            <w:pPr>
+              <w:jc w:val="center"/>
+            </w:pPr>
+            <w:r>
+              <w:t>ANA:</w:t>
+            </w:r>
+            <w:r>
+              <w:t>I</w:t>
+            </w:r>
+            <w:r>
+              <w:t>ntensity</w:t>
+            </w:r>
+            <w:r>
+              <w:t>_RBV</w:t>
+            </w:r>
+          </w:p>
+        </w:tc>
+        <w:tc>
+          <w:tcPr>
+            <w:tcW w:w="3081" w:type="dxa"/>
+          </w:tcPr>
+          <w:p>
+            <w:pPr>
+              <w:pStyle w:val="NoSpacing"/>
+              <w:jc w:val="center"/>
+              <w:rPr>
+                <w:highlight w:val="green"/>
+              </w:rPr>
+            </w:pPr>
+            <w:r>
+              <w:rPr>
+                <w:highlight w:val="green"/>
+              </w:rPr>
+              <w:t>DBR_DOUBLE</w:t>
             </w:r>
           </w:p>
         </w:tc>

</xml_diff>